<commit_message>
added new graphs and started results
</commit_message>
<xml_diff>
--- a/doc/Introduction_draft.docx
+++ b/doc/Introduction_draft.docx
@@ -4,6 +4,18 @@
   <w:body>
     <w:p>
       <w:pPr>
+        <w:pStyle w:val="Heading1"/>
+        <w:spacing w:line="360" w:lineRule="auto"/>
+        <w:jc w:val="both"/>
+      </w:pPr>
+      <w:bookmarkStart w:id="0" w:name="_Toc103956890"/>
+      <w:r>
+        <w:t>Introduction</w:t>
+      </w:r>
+      <w:bookmarkEnd w:id="0"/>
+    </w:p>
+    <w:p>
+      <w:pPr>
         <w:pStyle w:val="Heading2"/>
         <w:spacing w:line="360" w:lineRule="auto"/>
         <w:jc w:val="both"/>
@@ -12,7 +24,75 @@
           <w:szCs w:val="22"/>
         </w:rPr>
       </w:pPr>
-      <w:bookmarkStart w:id="0" w:name="_Toc96333817"/>
+      <w:bookmarkStart w:id="1" w:name="_Toc103956891"/>
+      <w:r>
+        <w:rPr>
+          <w:sz w:val="22"/>
+          <w:szCs w:val="22"/>
+        </w:rPr>
+        <w:t>Abstract</w:t>
+      </w:r>
+      <w:bookmarkEnd w:id="1"/>
+    </w:p>
+    <w:p>
+      <w:pPr>
+        <w:spacing w:line="360" w:lineRule="auto"/>
+        <w:jc w:val="both"/>
+        <w:rPr>
+          <w:sz w:val="22"/>
+          <w:szCs w:val="22"/>
+        </w:rPr>
+      </w:pPr>
+      <w:r>
+        <w:rPr>
+          <w:sz w:val="22"/>
+          <w:szCs w:val="22"/>
+        </w:rPr>
+        <w:t xml:space="preserve">Machine learning in microbiome studies is widely used and the interest is growing. However, there is no universal understanding of the algorithmic approaches that can best utilize the information present in the microbiome data. Thus, this is an interesting and widely discussed topic that can have a great impact on the potential applications leveraging microbiome data. A key topic in microbiome research is the sample space of the input data. The sequencing data appears as count data, but, only relative abundance of the microbial features can be observed, commonly called “compositional data”. Thus, transforming the read counts to relative abundances is usually the first step and machine learning methods are usually applied on relative abundances. However, relative abundances raise several limitations, which can have an impact on the performance of the prediction models. Therefore, log-ratio transformations are a proposition made by several studies now, however their impact on machine learning performances has never been tested in large-scale studies. The goal of this benchmarking project is to rectify that and conduct several machine learning models under several log-ratio transformations in comparison </w:t>
+      </w:r>
+      <w:r>
+        <w:rPr>
+          <w:sz w:val="22"/>
+          <w:szCs w:val="22"/>
+        </w:rPr>
+        <w:t xml:space="preserve">to </w:t>
+      </w:r>
+      <w:r>
+        <w:rPr>
+          <w:i/>
+          <w:iCs/>
+          <w:sz w:val="22"/>
+          <w:szCs w:val="22"/>
+        </w:rPr>
+        <w:t>CoDaCoRe</w:t>
+      </w:r>
+      <w:r>
+        <w:rPr>
+          <w:sz w:val="22"/>
+          <w:szCs w:val="22"/>
+        </w:rPr>
+        <w:t>, an algorithm specifically made with microbiome analysis in mind.</w:t>
+      </w:r>
+      <w:r>
+        <w:rPr>
+          <w:sz w:val="22"/>
+          <w:szCs w:val="22"/>
+        </w:rPr>
+        <w:t xml:space="preserve"> This way it will become clearer if a scientist should make the effort in learning about machine learning methods, when automated algorithms perform well enough, and no heavy prior machine learning knowledge is necessary.</w:t>
+      </w:r>
+    </w:p>
+    <w:p>
+      <w:pPr>
+        <w:pStyle w:val="Heading2"/>
+        <w:spacing w:line="360" w:lineRule="auto"/>
+        <w:jc w:val="both"/>
+        <w:rPr>
+          <w:sz w:val="22"/>
+          <w:szCs w:val="22"/>
+        </w:rPr>
+      </w:pPr>
+      <w:bookmarkStart w:id="2" w:name="_Toc103956892"/>
+      <w:bookmarkStart w:id="3" w:name="_Hlk103899473"/>
       <w:r>
         <w:rPr>
           <w:sz w:val="22"/>
@@ -20,7 +100,7 @@
         </w:rPr>
         <w:t>Background</w:t>
       </w:r>
-      <w:bookmarkEnd w:id="0"/>
+      <w:bookmarkEnd w:id="2"/>
     </w:p>
     <w:p>
       <w:pPr>
@@ -45,7 +125,7 @@
           <w:tag w:val="CitaviPlaceholder#e78d1046-15da-46aa-ba3c-c7bcdd2d64f2"/>
           <w:id w:val="-1101102957"/>
           <w:placeholder>
-            <w:docPart w:val="EE345C6B89C94DBF89BF7C46E923F676"/>
+            <w:docPart w:val="4DB24EE2CCD040B3ABA4A0EA7A943B2D"/>
           </w:placeholder>
         </w:sdtPr>
         <w:sdtContent>
@@ -118,6 +198,7 @@
           <w:sz w:val="22"/>
           <w:szCs w:val="22"/>
         </w:rPr>
+        <w:lastRenderedPageBreak/>
         <w:t>As this master thesis uses microbiome sequencing data</w:t>
       </w:r>
       <w:r>
@@ -207,7 +288,7 @@
           <w:tag w:val="CitaviPlaceholder#cb4a251a-c691-4d87-ab80-e46c9f052d4c"/>
           <w:id w:val="-977999640"/>
           <w:placeholder>
-            <w:docPart w:val="EE345C6B89C94DBF89BF7C46E923F676"/>
+            <w:docPart w:val="4DB24EE2CCD040B3ABA4A0EA7A943B2D"/>
           </w:placeholder>
         </w:sdtPr>
         <w:sdtContent>
@@ -262,9 +343,11 @@
         <w:spacing w:line="360" w:lineRule="auto"/>
         <w:jc w:val="both"/>
       </w:pPr>
-      <w:r>
-        <w:t>CHARACTERISTICS OF COMPOSITIONAL DATA</w:t>
-      </w:r>
+      <w:bookmarkStart w:id="4" w:name="_Toc103956893"/>
+      <w:r>
+        <w:t>Characteristics of Compositional Data</w:t>
+      </w:r>
+      <w:bookmarkEnd w:id="4"/>
     </w:p>
     <w:p>
       <w:pPr>
@@ -340,9 +423,8 @@
         <w:rPr>
           <w:noProof/>
         </w:rPr>
-        <w:lastRenderedPageBreak/>
         <w:drawing>
-          <wp:inline distT="0" distB="0" distL="0" distR="0" wp14:anchorId="0DC05F33" wp14:editId="2810CDBE">
+          <wp:inline distT="0" distB="0" distL="0" distR="0" wp14:anchorId="51504058" wp14:editId="0EC14205">
             <wp:extent cx="6067425" cy="3916902"/>
             <wp:effectExtent l="0" t="0" r="0" b="7620"/>
             <wp:docPr id="96" name="Picture 96" descr="Graphical user interface, application&#10;&#10;Description automatically generated with medium confidence"/>
@@ -452,6 +534,7 @@
         <w:rPr>
           <w:sz w:val="22"/>
         </w:rPr>
+        <w:lastRenderedPageBreak/>
         <w:t xml:space="preserve">When using absolute counts, the difference between both fields is easily visible (1B). However, when we really want to compare both fields, we need to transform the samples to a common scale. This is called normalization and we can see the effect in (1C). As soon as the data is normalized, the particular information of absolute counts gets lost. When collecting ecological data ourselves, we can preserve the fact that field B only contained 11 individuals and field A contained 20, by saving that number somewhere on our Excel sheet. However, the problem with sequencing data is: we get the data in the form of 1C. </w:t>
       </w:r>
     </w:p>
@@ -525,14 +608,7 @@
         <w:rPr>
           <w:sz w:val="22"/>
         </w:rPr>
-        <w:t xml:space="preserve">This ultimately means, that the overall number of 20 carries no meaning. Every sample has this exact total number, so it carries no valuable information. Of course, a limit of 20 is weird for us to </w:t>
-      </w:r>
-      <w:r>
-        <w:rPr>
-          <w:sz w:val="22"/>
-        </w:rPr>
-        <w:lastRenderedPageBreak/>
-        <w:t>understand, but sequencing machines do the exact same thing. They are limited in their capacity on the flow cells and even the biggest sequencing machines could never fully sequence the entirety of the organisms RNA contents. And not only the sequencing machines, but the whole RNA-Seq procedure limits the total number of sequences measured.</w:t>
+        <w:t>This ultimately means, that the overall number of 20 carries no meaning. Every sample has this exact total number, so it carries no valuable information. Of course, a limit of 20 is weird for us to understand, but sequencing machines do the exact same thing. They are limited in their capacity on the flow cells and even the biggest sequencing machines could never fully sequence the entirety of the organisms RNA contents. And not only the sequencing machines, but the whole RNA-Seq procedure limits the total number of sequences measured.</w:t>
       </w:r>
       <w:r>
         <w:rPr>
@@ -574,7 +650,7 @@
           <w:tag w:val="CitaviPlaceholder#abe753a9-4427-43ec-b16f-933aa96d950a"/>
           <w:id w:val="755865689"/>
           <w:placeholder>
-            <w:docPart w:val="C0E409EABDFB43FD8230E36CDC654568"/>
+            <w:docPart w:val="E4D28F250C8F4CCE8896638530508934"/>
           </w:placeholder>
         </w:sdtPr>
         <w:sdtContent>
@@ -621,237 +697,6 @@
           <w:szCs w:val="22"/>
         </w:rPr>
         <w:t>.</w:t>
-      </w:r>
-    </w:p>
-    <w:p>
-      <w:pPr>
-        <w:spacing w:line="360" w:lineRule="auto"/>
-        <w:jc w:val="both"/>
-        <w:rPr>
-          <w:strike/>
-          <w:sz w:val="22"/>
-          <w:szCs w:val="22"/>
-        </w:rPr>
-      </w:pPr>
-      <w:r>
-        <w:rPr>
-          <w:strike/>
-          <w:sz w:val="22"/>
-          <w:szCs w:val="22"/>
-        </w:rPr>
-        <w:t xml:space="preserve">Sequencing data is achieved by taking a population of (total or fractionated) RNA, converting them to a library of cDNA fragments, optionally amplifying the fragments, and then sequencing those fragments in a ‘high-throughput manner’ </w:t>
-      </w:r>
-      <w:sdt>
-        <w:sdtPr>
-          <w:rPr>
-            <w:strike/>
-            <w:sz w:val="22"/>
-            <w:szCs w:val="22"/>
-          </w:rPr>
-          <w:alias w:val="To edit, see citavi.com/edit"/>
-          <w:tag w:val="CitaviPlaceholder#1f17828f-d5aa-4437-8e3e-ac778ad870b4"/>
-          <w:id w:val="-91469382"/>
-          <w:placeholder>
-            <w:docPart w:val="1CB2F45158884576ADA5204948C136C8"/>
-          </w:placeholder>
-        </w:sdtPr>
-        <w:sdtContent>
-          <w:r>
-            <w:rPr>
-              <w:strike/>
-              <w:sz w:val="22"/>
-              <w:szCs w:val="22"/>
-            </w:rPr>
-            <w:fldChar w:fldCharType="begin"/>
-          </w:r>
-          <w:r>
-            <w:rPr>
-              <w:strike/>
-              <w:sz w:val="22"/>
-              <w:szCs w:val="22"/>
-            </w:rPr>
-            <w:instrText>ADDIN CitaviPlaceholder{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}</w:instrText>
-          </w:r>
-          <w:r>
-            <w:rPr>
-              <w:strike/>
-              <w:sz w:val="22"/>
-              <w:szCs w:val="22"/>
-            </w:rPr>
-            <w:fldChar w:fldCharType="separate"/>
-          </w:r>
-          <w:r>
-            <w:rPr>
-              <w:strike/>
-              <w:sz w:val="22"/>
-              <w:szCs w:val="22"/>
-            </w:rPr>
-            <w:t>(Quinn et al. 2018)</w:t>
-          </w:r>
-          <w:r>
-            <w:rPr>
-              <w:strike/>
-              <w:sz w:val="22"/>
-              <w:szCs w:val="22"/>
-            </w:rPr>
-            <w:fldChar w:fldCharType="end"/>
-          </w:r>
-        </w:sdtContent>
-      </w:sdt>
-      <w:r>
-        <w:rPr>
-          <w:strike/>
-          <w:sz w:val="22"/>
-          <w:szCs w:val="22"/>
-        </w:rPr>
-        <w:t xml:space="preserve">. This methodology is known as next generation sequencing. The result of NGS is a virtual library of many short sequence fragments that are converted to a numeric dataset through alignment (most often to a previously established reference genome or transcriptome) and quantification </w:t>
-      </w:r>
-      <w:sdt>
-        <w:sdtPr>
-          <w:rPr>
-            <w:strike/>
-            <w:sz w:val="22"/>
-            <w:szCs w:val="22"/>
-          </w:rPr>
-          <w:alias w:val="To edit, see citavi.com/edit"/>
-          <w:tag w:val="CitaviPlaceholder#6b07f8eb-63df-489e-a212-b01f0b74e403"/>
-          <w:id w:val="-959802350"/>
-          <w:placeholder>
-            <w:docPart w:val="1CB2F45158884576ADA5204948C136C8"/>
-          </w:placeholder>
-        </w:sdtPr>
-        <w:sdtContent>
-          <w:r>
-            <w:rPr>
-              <w:strike/>
-              <w:sz w:val="22"/>
-              <w:szCs w:val="22"/>
-            </w:rPr>
-            <w:fldChar w:fldCharType="begin"/>
-          </w:r>
-          <w:r>
-            <w:rPr>
-              <w:strike/>
-              <w:sz w:val="22"/>
-              <w:szCs w:val="22"/>
-            </w:rPr>
-            <w:instrText>ADDIN CitaviPlaceholder{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}</w:instrText>
-          </w:r>
-          <w:r>
-            <w:rPr>
-              <w:strike/>
-              <w:sz w:val="22"/>
-              <w:szCs w:val="22"/>
-            </w:rPr>
-            <w:fldChar w:fldCharType="separate"/>
-          </w:r>
-          <w:r>
-            <w:rPr>
-              <w:strike/>
-              <w:sz w:val="22"/>
-              <w:szCs w:val="22"/>
-            </w:rPr>
-            <w:t>(Griffith et al. 2015)</w:t>
-          </w:r>
-          <w:r>
-            <w:rPr>
-              <w:strike/>
-              <w:sz w:val="22"/>
-              <w:szCs w:val="22"/>
-            </w:rPr>
-            <w:fldChar w:fldCharType="end"/>
-          </w:r>
-        </w:sdtContent>
-      </w:sdt>
-      <w:r>
-        <w:rPr>
-          <w:strike/>
-          <w:sz w:val="22"/>
-          <w:szCs w:val="22"/>
-        </w:rPr>
-        <w:t xml:space="preserve">. In essence, the total number of sequences measured by sequencing machines ultimately depends on the </w:t>
-      </w:r>
-      <w:r>
-        <w:rPr>
-          <w:i/>
-          <w:strike/>
-          <w:sz w:val="22"/>
-          <w:szCs w:val="22"/>
-        </w:rPr>
-        <w:t>chemistry of the assay</w:t>
-      </w:r>
-      <w:r>
-        <w:rPr>
-          <w:strike/>
-          <w:sz w:val="22"/>
-          <w:szCs w:val="22"/>
-        </w:rPr>
-        <w:t xml:space="preserve">, not the input material </w:t>
-      </w:r>
-      <w:sdt>
-        <w:sdtPr>
-          <w:rPr>
-            <w:strike/>
-            <w:sz w:val="22"/>
-            <w:szCs w:val="22"/>
-          </w:rPr>
-          <w:alias w:val="To edit, see citavi.com/edit"/>
-          <w:tag w:val="CitaviPlaceholder#02a63eb5-e0dd-4103-ab16-45d69d854bcf"/>
-          <w:id w:val="-807394235"/>
-          <w:placeholder>
-            <w:docPart w:val="9E6FA11D3C894179B2B727A26AB0DAD9"/>
-          </w:placeholder>
-        </w:sdtPr>
-        <w:sdtContent>
-          <w:r>
-            <w:rPr>
-              <w:strike/>
-              <w:sz w:val="22"/>
-              <w:szCs w:val="22"/>
-            </w:rPr>
-            <w:fldChar w:fldCharType="begin"/>
-          </w:r>
-          <w:r>
-            <w:rPr>
-              <w:strike/>
-              <w:sz w:val="22"/>
-              <w:szCs w:val="22"/>
-            </w:rPr>
-            <w:instrText>ADDIN CitaviPlaceholder{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}</w:instrText>
-          </w:r>
-          <w:r>
-            <w:rPr>
-              <w:strike/>
-              <w:sz w:val="22"/>
-              <w:szCs w:val="22"/>
-            </w:rPr>
-            <w:fldChar w:fldCharType="separate"/>
-          </w:r>
-          <w:r>
-            <w:rPr>
-              <w:strike/>
-              <w:sz w:val="22"/>
-              <w:szCs w:val="22"/>
-            </w:rPr>
-            <w:t>(Quinn et al. 2018)</w:t>
-          </w:r>
-          <w:r>
-            <w:rPr>
-              <w:strike/>
-              <w:sz w:val="22"/>
-              <w:szCs w:val="22"/>
-            </w:rPr>
-            <w:fldChar w:fldCharType="end"/>
-          </w:r>
-        </w:sdtContent>
-      </w:sdt>
-      <w:r>
-        <w:rPr>
-          <w:strike/>
-          <w:sz w:val="22"/>
-          <w:szCs w:val="22"/>
-        </w:rPr>
-        <w:t xml:space="preserve">. </w:t>
       </w:r>
     </w:p>
     <w:p>
@@ -880,7 +725,7 @@
           <w:tag w:val="CitaviPlaceholder#de475dd3-6862-4327-85e3-b4fb9bac9a86"/>
           <w:id w:val="1897697266"/>
           <w:placeholder>
-            <w:docPart w:val="EE345C6B89C94DBF89BF7C46E923F676"/>
+            <w:docPart w:val="4DB24EE2CCD040B3ABA4A0EA7A943B2D"/>
           </w:placeholder>
         </w:sdtPr>
         <w:sdtContent>
@@ -938,7 +783,7 @@
           <w:tag w:val="CitaviPlaceholder#4469f24a-cdb7-4fff-9971-86533d737502"/>
           <w:id w:val="1514886137"/>
           <w:placeholder>
-            <w:docPart w:val="EE345C6B89C94DBF89BF7C46E923F676"/>
+            <w:docPart w:val="4DB24EE2CCD040B3ABA4A0EA7A943B2D"/>
           </w:placeholder>
         </w:sdtPr>
         <w:sdtContent>
@@ -996,12 +841,14 @@
           <w:rFonts w:eastAsia="MyriadPro-Regular"/>
         </w:rPr>
       </w:pPr>
+      <w:bookmarkStart w:id="5" w:name="_Toc103956894"/>
       <w:r>
         <w:rPr>
           <w:rFonts w:eastAsia="MyriadPro-Regular"/>
         </w:rPr>
-        <w:t>THE SIMPLEX SPACE</w:t>
-      </w:r>
+        <w:t>The Simplex Space</w:t>
+      </w:r>
+      <w:bookmarkEnd w:id="5"/>
     </w:p>
     <w:p>
       <w:pPr>
@@ -1029,7 +876,7 @@
           <w:noProof/>
         </w:rPr>
         <w:drawing>
-          <wp:anchor distT="0" distB="0" distL="114300" distR="114300" simplePos="0" relativeHeight="251661312" behindDoc="0" locked="0" layoutInCell="1" allowOverlap="1" wp14:anchorId="27B1BDED" wp14:editId="68D00702">
+          <wp:anchor distT="0" distB="0" distL="114300" distR="114300" simplePos="0" relativeHeight="251662336" behindDoc="0" locked="0" layoutInCell="1" allowOverlap="1" wp14:anchorId="270E6953" wp14:editId="6EEB4EC5">
             <wp:simplePos x="0" y="0"/>
             <wp:positionH relativeFrom="margin">
               <wp:align>center</wp:align>
@@ -1107,7 +954,7 @@
         <mc:AlternateContent>
           <mc:Choice Requires="wps">
             <w:drawing>
-              <wp:anchor distT="0" distB="0" distL="114300" distR="114300" simplePos="0" relativeHeight="251662336" behindDoc="0" locked="0" layoutInCell="1" allowOverlap="1" wp14:anchorId="0FA9D6BC" wp14:editId="019F9935">
+              <wp:anchor distT="0" distB="0" distL="114300" distR="114300" simplePos="0" relativeHeight="251663360" behindDoc="0" locked="0" layoutInCell="1" allowOverlap="1" wp14:anchorId="5439CF8E" wp14:editId="48DC5B51">
                 <wp:simplePos x="0" y="0"/>
                 <wp:positionH relativeFrom="margin">
                   <wp:align>right</wp:align>
@@ -1209,11 +1056,11 @@
           </mc:Choice>
           <mc:Fallback>
             <w:pict>
-              <v:shapetype w14:anchorId="0FA9D6BC" id="_x0000_t202" coordsize="21600,21600" o:spt="202" path="m,l,21600r21600,l21600,xe">
+              <v:shapetype w14:anchorId="5439CF8E" id="_x0000_t202" coordsize="21600,21600" o:spt="202" path="m,l,21600r21600,l21600,xe">
                 <v:stroke joinstyle="miter"/>
                 <v:path gradientshapeok="t" o:connecttype="rect"/>
               </v:shapetype>
-              <v:shape id="Text Box 50" o:spid="_x0000_s1026" type="#_x0000_t202" style="position:absolute;left:0;text-align:left;margin-left:419.8pt;margin-top:243.6pt;width:471pt;height:25.6pt;z-index:251662336;visibility:visible;mso-wrap-style:square;mso-width-percent:0;mso-wrap-distance-left:9pt;mso-wrap-distance-top:0;mso-wrap-distance-right:9pt;mso-wrap-distance-bottom:0;mso-position-horizontal:right;mso-position-horizontal-relative:margin;mso-position-vertical:absolute;mso-position-vertical-relative:text;mso-width-percent:0;mso-width-relative:margin;v-text-anchor:top" o:gfxdata="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" stroked="f">
+              <v:shape id="Text Box 50" o:spid="_x0000_s1026" type="#_x0000_t202" style="position:absolute;left:0;text-align:left;margin-left:419.8pt;margin-top:243.6pt;width:471pt;height:25.6pt;z-index:251663360;visibility:visible;mso-wrap-style:square;mso-width-percent:0;mso-wrap-distance-left:9pt;mso-wrap-distance-top:0;mso-wrap-distance-right:9pt;mso-wrap-distance-bottom:0;mso-position-horizontal:right;mso-position-horizontal-relative:margin;mso-position-vertical:absolute;mso-position-vertical-relative:text;mso-width-percent:0;mso-width-relative:margin;v-text-anchor:top" o:gfxdata="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" stroked="f">
                 <v:textbox style="mso-fit-shape-to-text:t" inset="0,0,0,0">
                   <w:txbxContent>
                     <w:p>
@@ -1292,15 +1139,6 @@
         </w:rPr>
         <w:t xml:space="preserve">We stick with our ecological example and place all our animals as one corner in a geometrical space. With four features, we are able to create a 3-Simplex and a geometric figure called tetrahedron (otherwise called a pyramid). </w:t>
       </w:r>
-      <w:r>
-        <w:rPr>
-          <w:rFonts w:eastAsia="MyriadPro-Regular" w:cstheme="minorHAnsi"/>
-          <w:strike/>
-          <w:sz w:val="22"/>
-          <w:szCs w:val="22"/>
-        </w:rPr>
-        <w:t>What I want to demonstrate here is one of the main problems with compositional data: the samples can influence each other directly, which makes them mutually dependent!</w:t>
-      </w:r>
     </w:p>
     <w:p>
       <w:pPr>
@@ -1334,7 +1172,7 @@
           <w:tag w:val="CitaviPlaceholder#fa56e81d-d603-4dad-9f4b-3745436daa0f"/>
           <w:id w:val="1768892157"/>
           <w:placeholder>
-            <w:docPart w:val="EE345C6B89C94DBF89BF7C46E923F676"/>
+            <w:docPart w:val="4DB24EE2CCD040B3ABA4A0EA7A943B2D"/>
           </w:placeholder>
         </w:sdtPr>
         <w:sdtContent>
@@ -1404,89 +1242,7 @@
         <w:rPr>
           <w:sz w:val="22"/>
         </w:rPr>
-        <w:t xml:space="preserve">on one another and leads, amongst other things, to problems in our assumptions about statistical testing. In statistical literature this data is also called “spurious” because it appears as if the data points have a causal relationship. When a composition is </w:t>
-      </w:r>
-      <w:r>
-        <w:rPr>
-          <w:sz w:val="22"/>
-        </w:rPr>
-        <w:lastRenderedPageBreak/>
-        <w:t xml:space="preserve">moved from bees in the direction of wolves it seems like there is a causal relationship because the increase in the number of wolves, directly decreases the number of bees. </w:t>
-      </w:r>
-    </w:p>
-    <w:p>
-      <w:pPr>
-        <w:spacing w:line="360" w:lineRule="auto"/>
-        <w:jc w:val="both"/>
-        <w:rPr>
-          <w:strike/>
-          <w:sz w:val="22"/>
-        </w:rPr>
-      </w:pPr>
-      <w:r>
-        <w:rPr>
-          <w:strike/>
-          <w:sz w:val="22"/>
-        </w:rPr>
-        <w:t xml:space="preserve">It is commonly assumed - and all experiments are created to accommodate these assumptions – that data is collected IID: independent and identically distributed. The IID assumption is important for e.g., the central limit theorem, Markov sequence, hypothesis testing in general and of course machine learning. Having such an obvious violation in compositional data can have serious consequences on the reproducibility of results. In life sciences, count data are usually modelled using the Poisson distribution or negative binomial, because using anything else would imply that negative and non-integer counts would exist, which is biologically not feasible </w:t>
-      </w:r>
-      <w:sdt>
-        <w:sdtPr>
-          <w:rPr>
-            <w:strike/>
-            <w:sz w:val="22"/>
-          </w:rPr>
-          <w:alias w:val="To edit, see citavi.com/edit"/>
-          <w:tag w:val="CitaviPlaceholder#97a64e5b-c661-4e07-b55c-22f2b24d5a44"/>
-          <w:id w:val="964080214"/>
-          <w:placeholder>
-            <w:docPart w:val="EE345C6B89C94DBF89BF7C46E923F676"/>
-          </w:placeholder>
-        </w:sdtPr>
-        <w:sdtContent>
-          <w:r>
-            <w:rPr>
-              <w:strike/>
-              <w:sz w:val="22"/>
-            </w:rPr>
-            <w:fldChar w:fldCharType="begin"/>
-          </w:r>
-          <w:r>
-            <w:rPr>
-              <w:strike/>
-              <w:sz w:val="22"/>
-            </w:rPr>
-            <w:instrText>ADDIN CitaviPlaceholder{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}</w:instrText>
-          </w:r>
-          <w:r>
-            <w:rPr>
-              <w:strike/>
-              <w:sz w:val="22"/>
-            </w:rPr>
-            <w:fldChar w:fldCharType="separate"/>
-          </w:r>
-          <w:r>
-            <w:rPr>
-              <w:strike/>
-              <w:sz w:val="22"/>
-            </w:rPr>
-            <w:t>(Quinn et al. 2018)</w:t>
-          </w:r>
-          <w:r>
-            <w:rPr>
-              <w:strike/>
-              <w:sz w:val="22"/>
-            </w:rPr>
-            <w:fldChar w:fldCharType="end"/>
-          </w:r>
-        </w:sdtContent>
-      </w:sdt>
-      <w:r>
-        <w:rPr>
-          <w:strike/>
-          <w:sz w:val="22"/>
-        </w:rPr>
-        <w:t xml:space="preserve">. </w:t>
+        <w:t xml:space="preserve">on one another and leads, amongst other things, to problems in our assumptions about statistical testing. In statistical literature this data is also called “spurious” because it appears as if the data points have a causal relationship. When a composition is moved from bees in the direction of wolves it seems like there is a causal relationship because the increase in the number of wolves, directly decreases the number of bees. </w:t>
       </w:r>
     </w:p>
     <w:p>
@@ -1504,6 +1260,7 @@
         <w:rPr>
           <w:sz w:val="22"/>
         </w:rPr>
+        <w:lastRenderedPageBreak/>
         <w:t>To describe this a bit more mathematically, the problem described above is formally known as “the negative bias problem”</w:t>
       </w:r>
       <w:r>
@@ -1527,7 +1284,7 @@
           <w:tag w:val="CitaviPlaceholder#0b276988-ef20-448c-b113-904bd3991488"/>
           <w:id w:val="952211195"/>
           <w:placeholder>
-            <w:docPart w:val="EE345C6B89C94DBF89BF7C46E923F676"/>
+            <w:docPart w:val="4DB24EE2CCD040B3ABA4A0EA7A943B2D"/>
           </w:placeholder>
         </w:sdtPr>
         <w:sdtContent>
@@ -1578,7 +1335,7 @@
           <w:tag w:val="CitaviPlaceholder#d97ec5e8-a272-49be-9958-52ba364b9f3a"/>
           <w:id w:val="1073004715"/>
           <w:placeholder>
-            <w:docPart w:val="EE345C6B89C94DBF89BF7C46E923F676"/>
+            <w:docPart w:val="4DB24EE2CCD040B3ABA4A0EA7A943B2D"/>
           </w:placeholder>
         </w:sdtPr>
         <w:sdtContent>
@@ -1632,6 +1389,78 @@
           <w:sz w:val="22"/>
         </w:rPr>
       </w:pPr>
+    </w:p>
+    <w:p>
+      <w:pPr>
+        <w:spacing w:line="360" w:lineRule="auto"/>
+        <w:jc w:val="both"/>
+        <w:rPr>
+          <w:sz w:val="22"/>
+        </w:rPr>
+      </w:pPr>
+      <w:r>
+        <w:rPr>
+          <w:sz w:val="22"/>
+        </w:rPr>
+        <w:t>Additionally, i</w:t>
+      </w:r>
+      <w:r>
+        <w:rPr>
+          <w:sz w:val="22"/>
+        </w:rPr>
+        <w:t xml:space="preserve">t is commonly assumed - and all experiments are created to accommodate these assumptions – that data is collected IID: independent and identically distributed. The IID assumption is important for e.g., the central limit theorem, Markov sequence, hypothesis testing in general and of course machine learning. Having such an obvious violation in compositional data can have serious consequences on the reproducibility of results. In life sciences, count data are usually modelled using the Poisson distribution or negative binomial, because using anything else would imply that negative and non-integer counts would exist, which is biologically not feasible </w:t>
+      </w:r>
+      <w:sdt>
+        <w:sdtPr>
+          <w:rPr>
+            <w:sz w:val="22"/>
+          </w:rPr>
+          <w:alias w:val="To edit, see citavi.com/edit"/>
+          <w:tag w:val="CitaviPlaceholder#97a64e5b-c661-4e07-b55c-22f2b24d5a44"/>
+          <w:id w:val="964080214"/>
+          <w:placeholder>
+            <w:docPart w:val="85B4C60CFF084D1582313C1DBFD6C71F"/>
+          </w:placeholder>
+        </w:sdtPr>
+        <w:sdtContent>
+          <w:r>
+            <w:rPr>
+              <w:sz w:val="22"/>
+            </w:rPr>
+            <w:fldChar w:fldCharType="begin"/>
+          </w:r>
+          <w:r>
+            <w:rPr>
+              <w:sz w:val="22"/>
+            </w:rPr>
+            <w:instrText>ADDIN CitaviPlaceholder{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}</w:instrText>
+          </w:r>
+          <w:r>
+            <w:rPr>
+              <w:sz w:val="22"/>
+            </w:rPr>
+            <w:fldChar w:fldCharType="separate"/>
+          </w:r>
+          <w:r>
+            <w:rPr>
+              <w:sz w:val="22"/>
+            </w:rPr>
+            <w:t>(Quinn et al. 2018)</w:t>
+          </w:r>
+          <w:r>
+            <w:rPr>
+              <w:sz w:val="22"/>
+            </w:rPr>
+            <w:fldChar w:fldCharType="end"/>
+          </w:r>
+        </w:sdtContent>
+      </w:sdt>
+      <w:r>
+        <w:rPr>
+          <w:sz w:val="22"/>
+        </w:rPr>
+        <w:t xml:space="preserve">. </w:t>
+      </w:r>
     </w:p>
     <w:p>
       <w:pPr>
@@ -1659,7 +1488,7 @@
           <w:tag w:val="CitaviPlaceholder#56eb599f-c911-4da3-8836-c5631912460c"/>
           <w:id w:val="405968367"/>
           <w:placeholder>
-            <w:docPart w:val="EE345C6B89C94DBF89BF7C46E923F676"/>
+            <w:docPart w:val="4DB24EE2CCD040B3ABA4A0EA7A943B2D"/>
           </w:placeholder>
         </w:sdtPr>
         <w:sdtContent>
@@ -1708,9 +1537,11 @@
         <w:spacing w:line="360" w:lineRule="auto"/>
         <w:jc w:val="both"/>
       </w:pPr>
-      <w:r>
-        <w:t>MAPPING THE SIMPLEX SPACE INTO EUCLIDEAN SPACE</w:t>
-      </w:r>
+      <w:bookmarkStart w:id="6" w:name="_Toc103956895"/>
+      <w:r>
+        <w:t>Mapping the Simplex Space into Euclidean Space</w:t>
+      </w:r>
+      <w:bookmarkEnd w:id="6"/>
     </w:p>
     <w:p>
       <w:pPr>
@@ -1814,7 +1645,7 @@
           <w:tag w:val="CitaviPlaceholder#bb740a98-d5e5-405f-aba8-ad56ee3c3891"/>
           <w:id w:val="-54240046"/>
           <w:placeholder>
-            <w:docPart w:val="7FAFC54863DF4CE1A0AA6B6E9EB064E3"/>
+            <w:docPart w:val="40E7AAFDD08649D0A8CA6FE7CA757F43"/>
           </w:placeholder>
         </w:sdtPr>
         <w:sdtContent>
@@ -1860,15 +1691,7 @@
           <w:sz w:val="22"/>
           <w:szCs w:val="22"/>
         </w:rPr>
-        <w:t xml:space="preserve">. However, all of those methods involve rescaling counts by the library size and these normalizations come with the drawback </w:t>
-      </w:r>
-      <w:r>
-        <w:rPr>
-          <w:sz w:val="22"/>
-          <w:szCs w:val="22"/>
-        </w:rPr>
-        <w:lastRenderedPageBreak/>
-        <w:t xml:space="preserve">that some of these methods are sensitive to the removal of low abundant counts, as well as to data symmetry </w:t>
+        <w:t xml:space="preserve">. However, all of those methods involve rescaling counts by the library size and these normalizations come with the drawback that some of these methods are sensitive to the removal of low abundant counts, as well as to data symmetry </w:t>
       </w:r>
       <w:sdt>
         <w:sdtPr>
@@ -1880,7 +1703,7 @@
           <w:tag w:val="CitaviPlaceholder#c013a87b-6141-498a-90df-825e1e88e326"/>
           <w:id w:val="-945078332"/>
           <w:placeholder>
-            <w:docPart w:val="1E770048421A4474A50725030DEA73BD"/>
+            <w:docPart w:val="7A6CDA045E9F4551BE6A058B584530B7"/>
           </w:placeholder>
         </w:sdtPr>
         <w:sdtContent>
@@ -1959,6 +1782,7 @@
           <w:sz w:val="22"/>
           <w:szCs w:val="22"/>
         </w:rPr>
+        <w:lastRenderedPageBreak/>
         <w:t xml:space="preserve">Furthermore, Aitchison already criticized very early that there is no “magic to open up closed data” </w:t>
       </w:r>
       <w:sdt>
@@ -1971,7 +1795,7 @@
           <w:tag w:val="CitaviPlaceholder#47284ad0-71c9-40da-bdb8-825853a8ad74"/>
           <w:id w:val="-1019240113"/>
           <w:placeholder>
-            <w:docPart w:val="EE345C6B89C94DBF89BF7C46E923F676"/>
+            <w:docPart w:val="4DB24EE2CCD040B3ABA4A0EA7A943B2D"/>
           </w:placeholder>
         </w:sdtPr>
         <w:sdtContent>
@@ -2141,7 +1965,7 @@
           <w:tag w:val="CitaviPlaceholder#b1e207f3-e4db-4916-853d-ac3d6979404f"/>
           <w:id w:val="-1906135310"/>
           <w:placeholder>
-            <w:docPart w:val="EE345C6B89C94DBF89BF7C46E923F676"/>
+            <w:docPart w:val="4DB24EE2CCD040B3ABA4A0EA7A943B2D"/>
           </w:placeholder>
         </w:sdtPr>
         <w:sdtContent>
@@ -2283,7 +2107,7 @@
           <w:tag w:val="CitaviPlaceholder#75379359-cb99-4e36-99a2-d9c22262911d"/>
           <w:id w:val="1283393179"/>
           <w:placeholder>
-            <w:docPart w:val="EE345C6B89C94DBF89BF7C46E923F676"/>
+            <w:docPart w:val="4DB24EE2CCD040B3ABA4A0EA7A943B2D"/>
           </w:placeholder>
         </w:sdtPr>
         <w:sdtContent>
@@ -2413,7 +2237,7 @@
           <w:tag w:val="CitaviPlaceholder#379ddbdf-c099-4702-9d52-7a891462d347"/>
           <w:id w:val="-22326097"/>
           <w:placeholder>
-            <w:docPart w:val="EE345C6B89C94DBF89BF7C46E923F676"/>
+            <w:docPart w:val="4DB24EE2CCD040B3ABA4A0EA7A943B2D"/>
           </w:placeholder>
         </w:sdtPr>
         <w:sdtContent>
@@ -2488,9 +2312,11 @@
         <w:spacing w:line="360" w:lineRule="auto"/>
         <w:jc w:val="both"/>
       </w:pPr>
-      <w:r>
-        <w:t>LOG-RATIO TRANSFORMATIONS</w:t>
-      </w:r>
+      <w:bookmarkStart w:id="7" w:name="_Toc103956896"/>
+      <w:r>
+        <w:t>Log-Ratio Transformations</w:t>
+      </w:r>
+      <w:bookmarkEnd w:id="7"/>
     </w:p>
     <w:p>
       <w:pPr>
@@ -2523,7 +2349,7 @@
           <w:tag w:val="CitaviPlaceholder#c6bd6ae0-3353-412d-a0d3-c60030f0fc81"/>
           <w:id w:val="1433166793"/>
           <w:placeholder>
-            <w:docPart w:val="EE345C6B89C94DBF89BF7C46E923F676"/>
+            <w:docPart w:val="4DB24EE2CCD040B3ABA4A0EA7A943B2D"/>
           </w:placeholder>
         </w:sdtPr>
         <w:sdtContent>
@@ -2650,16 +2476,7 @@
           <w:sz w:val="22"/>
           <w:szCs w:val="22"/>
         </w:rPr>
-        <w:t xml:space="preserve"> do not change with e.g., sequencing depth), perturbation invariance (i.e., converting a composition </w:t>
-      </w:r>
-      <w:r>
-        <w:rPr>
-          <w:rFonts w:cstheme="minorHAnsi"/>
-          <w:sz w:val="22"/>
-          <w:szCs w:val="22"/>
-        </w:rPr>
-        <w:lastRenderedPageBreak/>
-        <w:t>between equivalent units will not change the results),</w:t>
+        <w:t xml:space="preserve"> do not change with e.g., sequencing depth), perturbation invariance (i.e., converting a composition between equivalent units will not change the results),</w:t>
       </w:r>
       <w:r>
         <w:rPr>
@@ -2705,6 +2522,7 @@
           <w:sz w:val="22"/>
           <w:szCs w:val="22"/>
         </w:rPr>
+        <w:lastRenderedPageBreak/>
         <w:t xml:space="preserve">Two more important properties exist that are transformation-specific: </w:t>
       </w:r>
       <w:r>
@@ -2822,7 +2640,7 @@
           <w:tag w:val="CitaviPlaceholder#8312f6bc-ac98-4516-a3a9-3dedf2eb7929"/>
           <w:id w:val="-1738387016"/>
           <w:placeholder>
-            <w:docPart w:val="EE345C6B89C94DBF89BF7C46E923F676"/>
+            <w:docPart w:val="4DB24EE2CCD040B3ABA4A0EA7A943B2D"/>
           </w:placeholder>
         </w:sdtPr>
         <w:sdtContent>
@@ -2974,7 +2792,7 @@
           <w:tag w:val="CitaviPlaceholder#67a80309-8da9-413b-9180-340152ba94e2"/>
           <w:id w:val="-113286209"/>
           <w:placeholder>
-            <w:docPart w:val="1FB0050DBE9440FC8650A9F9F9643BC2"/>
+            <w:docPart w:val="57C766C3F7C34A458C99F4F6884739B8"/>
           </w:placeholder>
         </w:sdtPr>
         <w:sdtContent>
@@ -3068,7 +2886,7 @@
           <w:tag w:val="CitaviPlaceholder#8d9d9389-a667-40d1-a16c-71311d986b76"/>
           <w:id w:val="1985893555"/>
           <w:placeholder>
-            <w:docPart w:val="E0E1DEEA86F5413E99D871DBEA6D1965"/>
+            <w:docPart w:val="3A8B7E31833B47E489D04AAAE71864D5"/>
           </w:placeholder>
         </w:sdtPr>
         <w:sdtContent>
@@ -3152,7 +2970,7 @@
           <w:tag w:val="CitaviPlaceholder#629ea41b-aaec-49b8-8dc9-613577f56625"/>
           <w:id w:val="1368024498"/>
           <w:placeholder>
-            <w:docPart w:val="9DFC340EC9204FE38B82598D97DB15FF"/>
+            <w:docPart w:val="711BD0CFC8A044428A095E2D4C658114"/>
           </w:placeholder>
         </w:sdtPr>
         <w:sdtContent>
@@ -3227,7 +3045,7 @@
         <mc:AlternateContent>
           <mc:Choice Requires="wps">
             <w:drawing>
-              <wp:anchor distT="0" distB="0" distL="114300" distR="114300" simplePos="0" relativeHeight="251659264" behindDoc="0" locked="0" layoutInCell="1" allowOverlap="1" wp14:anchorId="62C52E7D" wp14:editId="41956001">
+              <wp:anchor distT="0" distB="0" distL="114300" distR="114300" simplePos="0" relativeHeight="251659264" behindDoc="0" locked="0" layoutInCell="1" allowOverlap="1" wp14:anchorId="48A81F5F" wp14:editId="74C85D65">
                 <wp:simplePos x="0" y="0"/>
                 <wp:positionH relativeFrom="margin">
                   <wp:align>left</wp:align>
@@ -3262,9 +3080,6 @@
                           <w:p>
                             <w:pPr>
                               <w:pStyle w:val="Caption"/>
-                              <w:rPr>
-                                <w:ins w:id="1" w:author="Jennifer Neumaier" w:date="2022-02-11T18:35:00Z"/>
-                              </w:rPr>
                             </w:pPr>
                             <w:r>
                               <w:t xml:space="preserve">Figure </w:t>
@@ -3352,15 +3167,12 @@
           </mc:Choice>
           <mc:Fallback>
             <w:pict>
-              <v:shape w14:anchorId="62C52E7D" id="Text Box 42" o:spid="_x0000_s1027" type="#_x0000_t202" style="position:absolute;left:0;text-align:left;margin-left:0;margin-top:216.95pt;width:472.2pt;height:46.2pt;z-index:251659264;visibility:visible;mso-wrap-style:square;mso-width-percent:0;mso-height-percent:0;mso-wrap-distance-left:9pt;mso-wrap-distance-top:0;mso-wrap-distance-right:9pt;mso-wrap-distance-bottom:0;mso-position-horizontal:left;mso-position-horizontal-relative:margin;mso-position-vertical:absolute;mso-position-vertical-relative:text;mso-width-percent:0;mso-height-percent:0;mso-width-relative:margin;mso-height-relative:margin;v-text-anchor:top" o:gfxdata="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" filled="f" stroked="f">
+              <v:shape w14:anchorId="48A81F5F" id="Text Box 42" o:spid="_x0000_s1027" type="#_x0000_t202" style="position:absolute;left:0;text-align:left;margin-left:0;margin-top:216.95pt;width:472.2pt;height:46.2pt;z-index:251659264;visibility:visible;mso-wrap-style:square;mso-width-percent:0;mso-height-percent:0;mso-wrap-distance-left:9pt;mso-wrap-distance-top:0;mso-wrap-distance-right:9pt;mso-wrap-distance-bottom:0;mso-position-horizontal:left;mso-position-horizontal-relative:margin;mso-position-vertical:absolute;mso-position-vertical-relative:text;mso-width-percent:0;mso-height-percent:0;mso-width-relative:margin;mso-height-relative:margin;v-text-anchor:top" o:gfxdata="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" filled="f" stroked="f">
                 <v:textbox inset="0,0,0,0">
                   <w:txbxContent>
                     <w:p>
                       <w:pPr>
                         <w:pStyle w:val="Caption"/>
-                        <w:rPr>
-                          <w:ins w:id="2" w:author="Jennifer Neumaier" w:date="2022-02-11T18:35:00Z"/>
-                        </w:rPr>
                       </w:pPr>
                       <w:r>
                         <w:t xml:space="preserve">Figure </w:t>
@@ -3439,7 +3251,7 @@
           <w:noProof/>
         </w:rPr>
         <w:drawing>
-          <wp:anchor distT="0" distB="0" distL="114300" distR="114300" simplePos="0" relativeHeight="251663360" behindDoc="0" locked="0" layoutInCell="1" allowOverlap="1" wp14:anchorId="1A90EF91" wp14:editId="4543420D">
+          <wp:anchor distT="0" distB="0" distL="114300" distR="114300" simplePos="0" relativeHeight="251664384" behindDoc="0" locked="0" layoutInCell="1" allowOverlap="1" wp14:anchorId="45B3DC62" wp14:editId="201A7CA3">
             <wp:simplePos x="0" y="0"/>
             <wp:positionH relativeFrom="margin">
               <wp:align>center</wp:align>
@@ -3514,7 +3326,7 @@
           <w:tag w:val="CitaviPlaceholder#0a4445df-2ab3-4e76-8314-e75f097b0314"/>
           <w:id w:val="-740785873"/>
           <w:placeholder>
-            <w:docPart w:val="EE345C6B89C94DBF89BF7C46E923F676"/>
+            <w:docPart w:val="4DB24EE2CCD040B3ABA4A0EA7A943B2D"/>
           </w:placeholder>
         </w:sdtPr>
         <w:sdtContent>
@@ -3604,7 +3416,6 @@
           <w:sz w:val="22"/>
           <w:szCs w:val="22"/>
         </w:rPr>
-        <w:lastRenderedPageBreak/>
         <w:t>The CLR uses the</w:t>
       </w:r>
       <w:r>
@@ -3638,7 +3449,7 @@
           <w:tag w:val="CitaviPlaceholder#1fed000e-dfe6-49f2-9815-48a3d44ca573"/>
           <w:id w:val="1497604847"/>
           <w:placeholder>
-            <w:docPart w:val="E1A15E33BF37448A8F413AA151EC9D30"/>
+            <w:docPart w:val="122E671DFF4A44DDA4DACDD025E3B8B4"/>
           </w:placeholder>
         </w:sdtPr>
         <w:sdtContent>
@@ -3691,7 +3502,15 @@
           <w:sz w:val="22"/>
           <w:szCs w:val="22"/>
         </w:rPr>
-        <w:t xml:space="preserve">It has the advantage that it is computationally easy to do, which becomes more important with high-dimensional data sets. Furthermore, </w:t>
+        <w:t xml:space="preserve">It has the advantage that it is computationally easy to do, which becomes more important with </w:t>
+      </w:r>
+      <w:r>
+        <w:rPr>
+          <w:sz w:val="22"/>
+          <w:szCs w:val="22"/>
+        </w:rPr>
+        <w:lastRenderedPageBreak/>
+        <w:t xml:space="preserve">high-dimensional data sets. Furthermore, </w:t>
       </w:r>
       <w:r>
         <w:rPr>
@@ -3739,7 +3558,7 @@
           <w:tag w:val="CitaviPlaceholder#86277484-628f-41bb-a10d-f274f449d7bf"/>
           <w:id w:val="-511678909"/>
           <w:placeholder>
-            <w:docPart w:val="E1A15E33BF37448A8F413AA151EC9D30"/>
+            <w:docPart w:val="122E671DFF4A44DDA4DACDD025E3B8B4"/>
           </w:placeholder>
         </w:sdtPr>
         <w:sdtContent>
@@ -3802,7 +3621,7 @@
           <w:noProof/>
         </w:rPr>
         <w:drawing>
-          <wp:anchor distT="0" distB="0" distL="114300" distR="114300" simplePos="0" relativeHeight="251664384" behindDoc="0" locked="0" layoutInCell="1" allowOverlap="1" wp14:anchorId="4049C54A" wp14:editId="6922762E">
+          <wp:anchor distT="0" distB="0" distL="114300" distR="114300" simplePos="0" relativeHeight="251665408" behindDoc="0" locked="0" layoutInCell="1" allowOverlap="1" wp14:anchorId="332C354F" wp14:editId="4205E51A">
             <wp:simplePos x="0" y="0"/>
             <wp:positionH relativeFrom="margin">
               <wp:align>center</wp:align>
@@ -3866,7 +3685,7 @@
         <mc:AlternateContent>
           <mc:Choice Requires="wps">
             <w:drawing>
-              <wp:anchor distT="0" distB="0" distL="114300" distR="114300" simplePos="0" relativeHeight="251660288" behindDoc="0" locked="0" layoutInCell="1" allowOverlap="1" wp14:anchorId="6A1CBBCB" wp14:editId="6B5D48F7">
+              <wp:anchor distT="0" distB="0" distL="114300" distR="114300" simplePos="0" relativeHeight="251660288" behindDoc="0" locked="0" layoutInCell="1" allowOverlap="1" wp14:anchorId="7732E245" wp14:editId="761F6A5F">
                 <wp:simplePos x="0" y="0"/>
                 <wp:positionH relativeFrom="column">
                   <wp:posOffset>29845</wp:posOffset>
@@ -3993,7 +3812,7 @@
           </mc:Choice>
           <mc:Fallback>
             <w:pict>
-              <v:shape w14:anchorId="6A1CBBCB" id="Text Box 45" o:spid="_x0000_s1028" type="#_x0000_t202" style="position:absolute;left:0;text-align:left;margin-left:2.35pt;margin-top:105.55pt;width:480.6pt;height:.05pt;z-index:251660288;visibility:visible;mso-wrap-style:square;mso-width-percent:0;mso-wrap-distance-left:9pt;mso-wrap-distance-top:0;mso-wrap-distance-right:9pt;mso-wrap-distance-bottom:0;mso-position-horizontal:absolute;mso-position-horizontal-relative:text;mso-position-vertical:absolute;mso-position-vertical-relative:text;mso-width-percent:0;mso-width-relative:margin;v-text-anchor:top" o:gfxdata="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" filled="f" stroked="f">
+              <v:shape w14:anchorId="7732E245" id="Text Box 45" o:spid="_x0000_s1028" type="#_x0000_t202" style="position:absolute;left:0;text-align:left;margin-left:2.35pt;margin-top:105.55pt;width:480.6pt;height:.05pt;z-index:251660288;visibility:visible;mso-wrap-style:square;mso-width-percent:0;mso-wrap-distance-left:9pt;mso-wrap-distance-top:0;mso-wrap-distance-right:9pt;mso-wrap-distance-bottom:0;mso-position-horizontal:absolute;mso-position-horizontal-relative:text;mso-position-vertical:absolute;mso-position-vertical-relative:text;mso-width-percent:0;mso-width-relative:margin;v-text-anchor:top" o:gfxdata="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" filled="f" stroked="f">
                 <v:textbox style="mso-fit-shape-to-text:t" inset="0,0,0,0">
                   <w:txbxContent>
                     <w:p>
@@ -4201,7 +4020,7 @@
           <w:tag w:val="CitaviPlaceholder#e8855212-a10b-4ba1-9603-a8b030c9ce25"/>
           <w:id w:val="-1936039575"/>
           <w:placeholder>
-            <w:docPart w:val="E75D6E38A9C24C64B496F0E9EC087F48"/>
+            <w:docPart w:val="AB1603A755D54449AE161B2D12A0D316"/>
           </w:placeholder>
         </w:sdtPr>
         <w:sdtContent>
@@ -4255,6 +4074,1578 @@
           <w:szCs w:val="22"/>
         </w:rPr>
         <w:t xml:space="preserve"> For machine learning purposes, it is still unclear if any log-ratio transformation improves the performance in a prediction task. This will be one of the core goals of this benchmarking project and previous studies and results will be described in the next section.</w:t>
+      </w:r>
+    </w:p>
+    <w:p>
+      <w:pPr>
+        <w:pStyle w:val="Heading3"/>
+        <w:spacing w:line="360" w:lineRule="auto"/>
+        <w:jc w:val="both"/>
+        <w:rPr>
+          <w:sz w:val="22"/>
+          <w:szCs w:val="22"/>
+        </w:rPr>
+      </w:pPr>
+      <w:bookmarkStart w:id="8" w:name="_Toc103956897"/>
+      <w:bookmarkEnd w:id="3"/>
+      <w:commentRangeStart w:id="9"/>
+      <w:r>
+        <w:rPr>
+          <w:sz w:val="22"/>
+          <w:szCs w:val="22"/>
+        </w:rPr>
+        <w:t>Compositional Data in Machine learning</w:t>
+      </w:r>
+      <w:commentRangeEnd w:id="9"/>
+      <w:r>
+        <w:rPr>
+          <w:rStyle w:val="CommentReference"/>
+          <w:caps w:val="0"/>
+          <w:color w:val="auto"/>
+          <w:spacing w:val="0"/>
+        </w:rPr>
+        <w:commentReference w:id="9"/>
+      </w:r>
+      <w:bookmarkEnd w:id="8"/>
+    </w:p>
+    <w:p>
+      <w:pPr>
+        <w:spacing w:line="360" w:lineRule="auto"/>
+        <w:jc w:val="both"/>
+        <w:rPr>
+          <w:sz w:val="22"/>
+          <w:szCs w:val="22"/>
+        </w:rPr>
+      </w:pPr>
+      <w:r>
+        <w:rPr>
+          <w:sz w:val="22"/>
+          <w:szCs w:val="22"/>
+        </w:rPr>
+        <w:t xml:space="preserve">Predictive methods such as random forests (RF), artificial neural networks (ANN), deep learning (DL) or support-vector machines (SVM) and other methods have become in the last years increasingly </w:t>
+      </w:r>
+      <w:r>
+        <w:rPr>
+          <w:sz w:val="22"/>
+          <w:szCs w:val="22"/>
+        </w:rPr>
+        <w:lastRenderedPageBreak/>
+        <w:t xml:space="preserve">popular </w:t>
+      </w:r>
+      <w:sdt>
+        <w:sdtPr>
+          <w:rPr>
+            <w:sz w:val="22"/>
+            <w:szCs w:val="22"/>
+          </w:rPr>
+          <w:alias w:val="To edit, see citavi.com/edit"/>
+          <w:tag w:val="CitaviPlaceholder#6474a9a4-8355-4221-a809-54204646d694"/>
+          <w:id w:val="1105082184"/>
+          <w:placeholder>
+            <w:docPart w:val="254758C027FB4558A1FD1C726334393A"/>
+          </w:placeholder>
+        </w:sdtPr>
+        <w:sdtContent>
+          <w:r>
+            <w:rPr>
+              <w:sz w:val="22"/>
+              <w:szCs w:val="22"/>
+            </w:rPr>
+            <w:fldChar w:fldCharType="begin"/>
+          </w:r>
+          <w:r>
+            <w:rPr>
+              <w:sz w:val="22"/>
+              <w:szCs w:val="22"/>
+            </w:rPr>
+            <w:instrText>ADDIN CitaviPlaceholder{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}</w:instrText>
+          </w:r>
+          <w:r>
+            <w:rPr>
+              <w:sz w:val="22"/>
+              <w:szCs w:val="22"/>
+            </w:rPr>
+            <w:fldChar w:fldCharType="separate"/>
+          </w:r>
+          <w:r>
+            <w:rPr>
+              <w:sz w:val="22"/>
+              <w:szCs w:val="22"/>
+            </w:rPr>
+            <w:t>(Tolosana-Delgado et al. 2019)</w:t>
+          </w:r>
+          <w:r>
+            <w:rPr>
+              <w:sz w:val="22"/>
+              <w:szCs w:val="22"/>
+            </w:rPr>
+            <w:fldChar w:fldCharType="end"/>
+          </w:r>
+        </w:sdtContent>
+      </w:sdt>
+      <w:r>
+        <w:rPr>
+          <w:sz w:val="22"/>
+          <w:szCs w:val="22"/>
+        </w:rPr>
+        <w:t xml:space="preserve">. </w:t>
+      </w:r>
+      <w:r>
+        <w:rPr>
+          <w:sz w:val="22"/>
+          <w:szCs w:val="22"/>
+        </w:rPr>
+        <w:t xml:space="preserve">Vital for good machine learning conclusions is the </w:t>
+      </w:r>
+      <w:r>
+        <w:rPr>
+          <w:sz w:val="22"/>
+          <w:szCs w:val="22"/>
+        </w:rPr>
+        <w:t xml:space="preserve">balancing </w:t>
+      </w:r>
+      <w:r>
+        <w:rPr>
+          <w:sz w:val="22"/>
+          <w:szCs w:val="22"/>
+        </w:rPr>
+        <w:t>of</w:t>
+      </w:r>
+      <w:r>
+        <w:rPr>
+          <w:sz w:val="22"/>
+          <w:szCs w:val="22"/>
+        </w:rPr>
+        <w:t xml:space="preserve"> predictive power with </w:t>
+      </w:r>
+      <w:r>
+        <w:rPr>
+          <w:sz w:val="22"/>
+          <w:szCs w:val="22"/>
+        </w:rPr>
+        <w:t xml:space="preserve">the explainability, similarly to log-ratio transformations. </w:t>
+      </w:r>
+      <w:r>
+        <w:rPr>
+          <w:sz w:val="22"/>
+          <w:szCs w:val="22"/>
+        </w:rPr>
+        <w:t xml:space="preserve"> </w:t>
+      </w:r>
+    </w:p>
+    <w:p>
+      <w:pPr>
+        <w:spacing w:line="360" w:lineRule="auto"/>
+        <w:jc w:val="both"/>
+        <w:rPr>
+          <w:sz w:val="22"/>
+          <w:szCs w:val="22"/>
+        </w:rPr>
+      </w:pPr>
+      <w:r>
+        <w:rPr>
+          <w:sz w:val="22"/>
+          <w:szCs w:val="22"/>
+        </w:rPr>
+        <w:t xml:space="preserve">In terms of statistical analysis, machine learning models are of great interest for microbiome analysis, as they allow predictions of biomarkers, phenotypes or microbial taxa, as well as other interesting tasks, that are not possible with the standard microbiome tool kit </w:t>
+      </w:r>
+      <w:sdt>
+        <w:sdtPr>
+          <w:rPr>
+            <w:sz w:val="22"/>
+            <w:szCs w:val="22"/>
+          </w:rPr>
+          <w:alias w:val="To edit, see citavi.com/edit"/>
+          <w:tag w:val="CitaviPlaceholder#b6b26c18-29ec-4201-9620-7ba1b9789da1"/>
+          <w:id w:val="-1607032988"/>
+          <w:placeholder>
+            <w:docPart w:val="4DB24EE2CCD040B3ABA4A0EA7A943B2D"/>
+          </w:placeholder>
+        </w:sdtPr>
+        <w:sdtContent>
+          <w:r>
+            <w:rPr>
+              <w:sz w:val="22"/>
+              <w:szCs w:val="22"/>
+            </w:rPr>
+            <w:fldChar w:fldCharType="begin"/>
+          </w:r>
+          <w:r>
+            <w:rPr>
+              <w:sz w:val="22"/>
+              <w:szCs w:val="22"/>
+            </w:rPr>
+            <w:instrText>ADDIN CitaviPlaceholder{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}</w:instrText>
+          </w:r>
+          <w:r>
+            <w:rPr>
+              <w:sz w:val="22"/>
+              <w:szCs w:val="22"/>
+            </w:rPr>
+            <w:fldChar w:fldCharType="separate"/>
+          </w:r>
+          <w:r>
+            <w:rPr>
+              <w:sz w:val="22"/>
+              <w:szCs w:val="22"/>
+            </w:rPr>
+            <w:t>(Marcos-Zambrano et al. 2021)</w:t>
+          </w:r>
+          <w:r>
+            <w:rPr>
+              <w:sz w:val="22"/>
+              <w:szCs w:val="22"/>
+            </w:rPr>
+            <w:fldChar w:fldCharType="end"/>
+          </w:r>
+        </w:sdtContent>
+      </w:sdt>
+      <w:r>
+        <w:rPr>
+          <w:sz w:val="22"/>
+          <w:szCs w:val="22"/>
+        </w:rPr>
+        <w:t xml:space="preserve">. Therefore, a correct application of machine learning models is key to reproducible and interpretable research results. Several studies </w:t>
+      </w:r>
+      <w:sdt>
+        <w:sdtPr>
+          <w:rPr>
+            <w:sz w:val="22"/>
+            <w:szCs w:val="22"/>
+          </w:rPr>
+          <w:alias w:val="To edit, see citavi.com/edit"/>
+          <w:tag w:val="CitaviPlaceholder#9e7caab1-5094-4a6c-ac78-74124e573bbf"/>
+          <w:id w:val="714930381"/>
+          <w:placeholder>
+            <w:docPart w:val="4DB24EE2CCD040B3ABA4A0EA7A943B2D"/>
+          </w:placeholder>
+        </w:sdtPr>
+        <w:sdtContent>
+          <w:r>
+            <w:rPr>
+              <w:sz w:val="22"/>
+              <w:szCs w:val="22"/>
+            </w:rPr>
+            <w:fldChar w:fldCharType="begin"/>
+          </w:r>
+          <w:r>
+            <w:rPr>
+              <w:sz w:val="22"/>
+              <w:szCs w:val="22"/>
+            </w:rPr>
+            <w:instrText>ADDIN CitaviPlaceholder{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}</w:instrText>
+          </w:r>
+          <w:r>
+            <w:rPr>
+              <w:sz w:val="22"/>
+              <w:szCs w:val="22"/>
+            </w:rPr>
+            <w:fldChar w:fldCharType="separate"/>
+          </w:r>
+          <w:r>
+            <w:rPr>
+              <w:sz w:val="22"/>
+              <w:szCs w:val="22"/>
+            </w:rPr>
+            <w:t>(Zhang and Shi 2019; Coenders and Greenacre 2021)</w:t>
+          </w:r>
+          <w:r>
+            <w:rPr>
+              <w:sz w:val="22"/>
+              <w:szCs w:val="22"/>
+            </w:rPr>
+            <w:fldChar w:fldCharType="end"/>
+          </w:r>
+        </w:sdtContent>
+      </w:sdt>
+      <w:r>
+        <w:rPr>
+          <w:sz w:val="22"/>
+          <w:szCs w:val="22"/>
+        </w:rPr>
+        <w:t xml:space="preserve"> showed log-ratio transformations in machine learning models with mixed performances. </w:t>
+      </w:r>
+      <w:r>
+        <w:rPr>
+          <w:sz w:val="22"/>
+          <w:szCs w:val="22"/>
+        </w:rPr>
+        <w:t xml:space="preserve">In 2019, Zhang and Shi compared several machine learning algorithms on geological compositional data and showed that overall, RF was the best performing model and that ILR and CLR were superior to ALR </w:t>
+      </w:r>
+      <w:sdt>
+        <w:sdtPr>
+          <w:rPr>
+            <w:sz w:val="22"/>
+            <w:szCs w:val="22"/>
+          </w:rPr>
+          <w:alias w:val="To edit, see citavi.com/edit"/>
+          <w:tag w:val="CitaviPlaceholder#69cb0f53-a89a-427f-b4ce-f0223911eecb"/>
+          <w:id w:val="98458380"/>
+          <w:placeholder>
+            <w:docPart w:val="FCBFA5A99450433389675475A027876B"/>
+          </w:placeholder>
+        </w:sdtPr>
+        <w:sdtContent>
+          <w:r>
+            <w:rPr>
+              <w:sz w:val="22"/>
+              <w:szCs w:val="22"/>
+            </w:rPr>
+            <w:fldChar w:fldCharType="begin"/>
+          </w:r>
+          <w:r>
+            <w:rPr>
+              <w:sz w:val="22"/>
+              <w:szCs w:val="22"/>
+            </w:rPr>
+            <w:instrText>ADDIN CitaviPlaceholder{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}</w:instrText>
+          </w:r>
+          <w:r>
+            <w:rPr>
+              <w:sz w:val="22"/>
+              <w:szCs w:val="22"/>
+            </w:rPr>
+            <w:fldChar w:fldCharType="separate"/>
+          </w:r>
+          <w:r>
+            <w:rPr>
+              <w:sz w:val="22"/>
+              <w:szCs w:val="22"/>
+            </w:rPr>
+            <w:t>(Zhang and Shi 2019)</w:t>
+          </w:r>
+          <w:r>
+            <w:rPr>
+              <w:sz w:val="22"/>
+              <w:szCs w:val="22"/>
+            </w:rPr>
+            <w:fldChar w:fldCharType="end"/>
+          </w:r>
+        </w:sdtContent>
+      </w:sdt>
+      <w:r>
+        <w:rPr>
+          <w:sz w:val="22"/>
+          <w:szCs w:val="22"/>
+        </w:rPr>
+        <w:t xml:space="preserve">. Tolosana-Delgado et al. (2019) </w:t>
+      </w:r>
+      <w:r>
+        <w:rPr>
+          <w:sz w:val="22"/>
+          <w:szCs w:val="22"/>
+        </w:rPr>
+        <w:t>concluded</w:t>
+      </w:r>
+      <w:r>
+        <w:rPr>
+          <w:sz w:val="22"/>
+          <w:szCs w:val="22"/>
+        </w:rPr>
+        <w:t xml:space="preserve"> that ridge regression and SVM both need ILR. More observations were also made by Quinn et al. 2020. They performed linear discriminant analysis (LDR) on ILR-transformed data and partial least squares (PLS) to CLR-transformed data and showed good predictive results </w:t>
+      </w:r>
+      <w:sdt>
+        <w:sdtPr>
+          <w:rPr>
+            <w:sz w:val="22"/>
+            <w:szCs w:val="22"/>
+          </w:rPr>
+          <w:alias w:val="To edit, see citavi.com/edit"/>
+          <w:tag w:val="CitaviPlaceholder#c627e10a-4ab2-4e8a-a7d1-a53d9b1a2578"/>
+          <w:id w:val="754170153"/>
+          <w:placeholder>
+            <w:docPart w:val="FCBFA5A99450433389675475A027876B"/>
+          </w:placeholder>
+        </w:sdtPr>
+        <w:sdtContent>
+          <w:r>
+            <w:rPr>
+              <w:sz w:val="22"/>
+              <w:szCs w:val="22"/>
+            </w:rPr>
+            <w:fldChar w:fldCharType="begin"/>
+          </w:r>
+          <w:r>
+            <w:rPr>
+              <w:sz w:val="22"/>
+              <w:szCs w:val="22"/>
+            </w:rPr>
+            <w:instrText>ADDIN CitaviPlaceholder{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}</w:instrText>
+          </w:r>
+          <w:r>
+            <w:rPr>
+              <w:sz w:val="22"/>
+              <w:szCs w:val="22"/>
+            </w:rPr>
+            <w:fldChar w:fldCharType="separate"/>
+          </w:r>
+          <w:r>
+            <w:rPr>
+              <w:sz w:val="22"/>
+              <w:szCs w:val="22"/>
+            </w:rPr>
+            <w:t>(Quinn and Erb 2020)</w:t>
+          </w:r>
+          <w:r>
+            <w:rPr>
+              <w:sz w:val="22"/>
+              <w:szCs w:val="22"/>
+            </w:rPr>
+            <w:fldChar w:fldCharType="end"/>
+          </w:r>
+        </w:sdtContent>
+      </w:sdt>
+      <w:r>
+        <w:rPr>
+          <w:sz w:val="22"/>
+          <w:szCs w:val="22"/>
+        </w:rPr>
+        <w:t xml:space="preserve">. Neural Networks require further research, but does not seem to be equivariant </w:t>
+      </w:r>
+      <w:sdt>
+        <w:sdtPr>
+          <w:rPr>
+            <w:sz w:val="22"/>
+            <w:szCs w:val="22"/>
+          </w:rPr>
+          <w:alias w:val="To edit, see citavi.com/edit"/>
+          <w:tag w:val="CitaviPlaceholder#79e40979-be84-4310-aaf9-557d0b935dfb"/>
+          <w:id w:val="-1546747870"/>
+          <w:placeholder>
+            <w:docPart w:val="FCBFA5A99450433389675475A027876B"/>
+          </w:placeholder>
+        </w:sdtPr>
+        <w:sdtContent>
+          <w:r>
+            <w:rPr>
+              <w:sz w:val="22"/>
+              <w:szCs w:val="22"/>
+            </w:rPr>
+            <w:fldChar w:fldCharType="begin"/>
+          </w:r>
+          <w:r>
+            <w:rPr>
+              <w:sz w:val="22"/>
+              <w:szCs w:val="22"/>
+            </w:rPr>
+            <w:instrText>ADDIN CitaviPlaceholder{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}</w:instrText>
+          </w:r>
+          <w:r>
+            <w:rPr>
+              <w:sz w:val="22"/>
+              <w:szCs w:val="22"/>
+            </w:rPr>
+            <w:fldChar w:fldCharType="separate"/>
+          </w:r>
+          <w:r>
+            <w:rPr>
+              <w:sz w:val="22"/>
+              <w:szCs w:val="22"/>
+            </w:rPr>
+            <w:t>(Tolosana-Delgado et al. 2019)</w:t>
+          </w:r>
+          <w:r>
+            <w:rPr>
+              <w:sz w:val="22"/>
+              <w:szCs w:val="22"/>
+            </w:rPr>
+            <w:fldChar w:fldCharType="end"/>
+          </w:r>
+        </w:sdtContent>
+      </w:sdt>
+      <w:r>
+        <w:rPr>
+          <w:sz w:val="22"/>
+          <w:szCs w:val="22"/>
+        </w:rPr>
+        <w:t>, i.e. not any log-ratio transformation works similarly well.</w:t>
+      </w:r>
+    </w:p>
+    <w:p>
+      <w:pPr>
+        <w:spacing w:line="360" w:lineRule="auto"/>
+        <w:jc w:val="both"/>
+        <w:rPr>
+          <w:sz w:val="22"/>
+          <w:szCs w:val="22"/>
+        </w:rPr>
+      </w:pPr>
+      <w:r>
+        <w:rPr>
+          <w:sz w:val="22"/>
+          <w:szCs w:val="22"/>
+        </w:rPr>
+        <w:t xml:space="preserve">These observations demonstrate the </w:t>
+      </w:r>
+      <w:r>
+        <w:rPr>
+          <w:sz w:val="22"/>
+          <w:szCs w:val="22"/>
+        </w:rPr>
+        <w:t xml:space="preserve">current predicament between </w:t>
+      </w:r>
+      <w:r>
+        <w:rPr>
+          <w:sz w:val="22"/>
+          <w:szCs w:val="22"/>
+        </w:rPr>
+        <w:t>compositional data</w:t>
+      </w:r>
+      <w:r>
+        <w:rPr>
+          <w:sz w:val="22"/>
+          <w:szCs w:val="22"/>
+        </w:rPr>
+        <w:t xml:space="preserve"> and machine learning</w:t>
+      </w:r>
+      <w:r>
+        <w:rPr>
+          <w:sz w:val="22"/>
+          <w:szCs w:val="22"/>
+        </w:rPr>
+        <w:t>. Log-ratio</w:t>
+      </w:r>
+      <w:r>
+        <w:rPr>
+          <w:sz w:val="22"/>
+          <w:szCs w:val="22"/>
+        </w:rPr>
+        <w:t xml:space="preserve"> transformation </w:t>
+      </w:r>
+      <w:r>
+        <w:rPr>
+          <w:sz w:val="22"/>
+          <w:szCs w:val="22"/>
+        </w:rPr>
+        <w:t xml:space="preserve">in linear and generalized linear models </w:t>
+      </w:r>
+      <w:r>
+        <w:rPr>
+          <w:sz w:val="22"/>
+          <w:szCs w:val="22"/>
+        </w:rPr>
+        <w:t>are</w:t>
+      </w:r>
+      <w:r>
+        <w:rPr>
+          <w:sz w:val="22"/>
+          <w:szCs w:val="22"/>
+        </w:rPr>
+        <w:t xml:space="preserve"> not easily chosen and depend heavily on the observations at hand. </w:t>
+      </w:r>
+      <w:r>
+        <w:rPr>
+          <w:sz w:val="22"/>
+          <w:szCs w:val="22"/>
+        </w:rPr>
+        <w:t>In general, log-ratio transformations seem to outperform raw proportions for classification tasks</w:t>
+      </w:r>
+      <w:r>
+        <w:rPr>
+          <w:sz w:val="22"/>
+          <w:szCs w:val="22"/>
+        </w:rPr>
+        <w:t>, but it is not clear how log-ratio transformations relate to the changes in predictive performance.</w:t>
+      </w:r>
+      <w:r>
+        <w:rPr>
+          <w:sz w:val="22"/>
+          <w:szCs w:val="22"/>
+        </w:rPr>
+        <w:t xml:space="preserve"> Furthermore, employing log-ratio transformations leads to an increase in complexity in the correct application of machine learning models. Thus, it is of increasing importance to create a practical guide for all scientists who want to employ such analysis. </w:t>
+      </w:r>
+    </w:p>
+    <w:p>
+      <w:pPr>
+        <w:spacing w:line="360" w:lineRule="auto"/>
+        <w:jc w:val="both"/>
+        <w:rPr>
+          <w:sz w:val="22"/>
+          <w:szCs w:val="22"/>
+        </w:rPr>
+      </w:pPr>
+      <w:r>
+        <w:rPr>
+          <w:sz w:val="22"/>
+          <w:szCs w:val="22"/>
+        </w:rPr>
+        <w:t xml:space="preserve">The question arises if machine learning models are “worth the hassle” considering microbiome-specific algorithms like </w:t>
+      </w:r>
+      <w:r>
+        <w:rPr>
+          <w:i/>
+          <w:iCs/>
+          <w:sz w:val="22"/>
+          <w:szCs w:val="22"/>
+        </w:rPr>
+        <w:t>CoDaCoRe</w:t>
+      </w:r>
+      <w:r>
+        <w:rPr>
+          <w:sz w:val="22"/>
+          <w:szCs w:val="22"/>
+        </w:rPr>
+        <w:t xml:space="preserve"> exist, that are faster and do not require a lot of background knowledge to use. The next section describes this algorithm more in detail and their potential effectiveness.</w:t>
+      </w:r>
+    </w:p>
+    <w:p>
+      <w:pPr>
+        <w:pStyle w:val="Heading3"/>
+        <w:spacing w:line="360" w:lineRule="auto"/>
+        <w:jc w:val="both"/>
+        <w:rPr>
+          <w:sz w:val="22"/>
+          <w:szCs w:val="22"/>
+        </w:rPr>
+      </w:pPr>
+      <w:bookmarkStart w:id="10" w:name="_Toc103956898"/>
+      <w:r>
+        <w:rPr>
+          <w:sz w:val="22"/>
+          <w:szCs w:val="22"/>
+        </w:rPr>
+        <w:t>CODACORE</w:t>
+      </w:r>
+      <w:bookmarkEnd w:id="10"/>
+    </w:p>
+    <w:p>
+      <w:pPr>
+        <w:spacing w:line="360" w:lineRule="auto"/>
+        <w:jc w:val="both"/>
+        <w:rPr>
+          <w:rFonts w:cstheme="minorHAnsi"/>
+          <w:color w:val="FF0000"/>
+          <w:sz w:val="22"/>
+          <w:szCs w:val="22"/>
+        </w:rPr>
+      </w:pPr>
+      <w:r>
+        <w:rPr>
+          <w:rFonts w:cstheme="minorHAnsi"/>
+          <w:sz w:val="22"/>
+          <w:szCs w:val="22"/>
+        </w:rPr>
+        <w:t>The following section is a summary of the paper</w:t>
+      </w:r>
+      <w:r>
+        <w:rPr>
+          <w:rFonts w:cstheme="minorHAnsi"/>
+          <w:i/>
+          <w:iCs/>
+          <w:sz w:val="22"/>
+          <w:szCs w:val="22"/>
+        </w:rPr>
+        <w:t xml:space="preserve"> “Learning Sparse Log-Ratios for High-Throughput Sequencing Data” </w:t>
+      </w:r>
+      <w:r>
+        <w:rPr>
+          <w:rFonts w:cstheme="minorHAnsi"/>
+          <w:sz w:val="22"/>
+          <w:szCs w:val="22"/>
+        </w:rPr>
+        <w:t>published by</w:t>
+      </w:r>
+      <w:r>
+        <w:rPr>
+          <w:rFonts w:cstheme="minorHAnsi"/>
+          <w:sz w:val="22"/>
+          <w:szCs w:val="22"/>
+        </w:rPr>
+        <w:t xml:space="preserve"> Gordon-Rodriguez et al</w:t>
+      </w:r>
+      <w:r>
+        <w:rPr>
+          <w:rFonts w:cstheme="minorHAnsi"/>
+          <w:sz w:val="22"/>
+          <w:szCs w:val="22"/>
+        </w:rPr>
+        <w:t xml:space="preserve"> in 2021, where they first introduce </w:t>
+      </w:r>
+      <w:r>
+        <w:rPr>
+          <w:rFonts w:cstheme="minorHAnsi"/>
+          <w:i/>
+          <w:iCs/>
+          <w:sz w:val="22"/>
+          <w:szCs w:val="22"/>
+        </w:rPr>
+        <w:t>CoDaCoRe</w:t>
+      </w:r>
+      <w:r>
+        <w:rPr>
+          <w:rFonts w:cstheme="minorHAnsi"/>
+          <w:i/>
+          <w:iCs/>
+          <w:sz w:val="22"/>
+          <w:szCs w:val="22"/>
+        </w:rPr>
+        <w:t>.</w:t>
+      </w:r>
+      <w:r>
+        <w:rPr>
+          <w:rFonts w:cstheme="minorHAnsi"/>
+          <w:sz w:val="22"/>
+          <w:szCs w:val="22"/>
+        </w:rPr>
+        <w:t xml:space="preserve"> </w:t>
+      </w:r>
+      <w:r>
+        <w:rPr>
+          <w:rFonts w:cstheme="minorHAnsi"/>
+          <w:i/>
+          <w:iCs/>
+          <w:sz w:val="22"/>
+          <w:szCs w:val="22"/>
+        </w:rPr>
+        <w:t>CoDaCoRe</w:t>
+      </w:r>
+      <w:r>
+        <w:rPr>
+          <w:rFonts w:cstheme="minorHAnsi"/>
+          <w:sz w:val="22"/>
+          <w:szCs w:val="22"/>
+        </w:rPr>
+        <w:t xml:space="preserve"> </w:t>
+      </w:r>
+      <w:r>
+        <w:rPr>
+          <w:rFonts w:cstheme="minorHAnsi"/>
+          <w:sz w:val="22"/>
+          <w:szCs w:val="22"/>
+        </w:rPr>
+        <w:t xml:space="preserve">is </w:t>
+      </w:r>
+      <w:r>
+        <w:rPr>
+          <w:rFonts w:cstheme="minorHAnsi"/>
+          <w:sz w:val="22"/>
+          <w:szCs w:val="22"/>
+        </w:rPr>
+        <w:t xml:space="preserve">a novel learning algorithm for finding balances (Compositional Data via Continuous Relaxations). Balances are defined as the log-ratios between geometric means of two </w:t>
+      </w:r>
+      <w:r>
+        <w:rPr>
+          <w:rFonts w:cstheme="minorHAnsi"/>
+          <w:sz w:val="22"/>
+          <w:szCs w:val="22"/>
+        </w:rPr>
+        <w:t>features</w:t>
+      </w:r>
+      <w:r>
+        <w:rPr>
+          <w:rFonts w:cstheme="minorHAnsi"/>
+          <w:sz w:val="22"/>
+          <w:szCs w:val="22"/>
+        </w:rPr>
+        <w:t xml:space="preserve"> of the input variables. Translated, CoDaCoRe finds ratios between two features that are explanatory for the </w:t>
+      </w:r>
+      <w:r>
+        <w:rPr>
+          <w:rFonts w:cstheme="minorHAnsi"/>
+          <w:sz w:val="22"/>
+          <w:szCs w:val="22"/>
+        </w:rPr>
+        <w:lastRenderedPageBreak/>
+        <w:t>given classification task. Such ratios are commonly used as biomarkers of gut health e.g., the Firmicutes-to-Bacteroidetes ratio</w:t>
+      </w:r>
+      <w:r>
+        <w:rPr>
+          <w:rFonts w:cstheme="minorHAnsi"/>
+          <w:sz w:val="22"/>
+          <w:szCs w:val="22"/>
+        </w:rPr>
+        <w:t xml:space="preserve"> (Crovesy et al., 2020; Magne et al.; 2020). </w:t>
+      </w:r>
+    </w:p>
+    <w:p>
+      <w:pPr>
+        <w:spacing w:line="360" w:lineRule="auto"/>
+        <w:jc w:val="both"/>
+        <w:rPr>
+          <w:rFonts w:cstheme="minorHAnsi"/>
+          <w:sz w:val="22"/>
+          <w:szCs w:val="22"/>
+        </w:rPr>
+      </w:pPr>
+      <w:r>
+        <w:rPr>
+          <w:rFonts w:cstheme="minorHAnsi"/>
+          <w:sz w:val="22"/>
+          <w:szCs w:val="22"/>
+        </w:rPr>
+        <w:t xml:space="preserve">Balances are essentially pairwise log-ratios; however, they allow the aggregation of more than one variable in the numerator and denominator of the log-ratio. This leads to a richer set of features and therefore more flexible models. </w:t>
+      </w:r>
+      <w:r>
+        <w:rPr>
+          <w:rFonts w:cstheme="minorHAnsi"/>
+          <w:sz w:val="22"/>
+          <w:szCs w:val="22"/>
+        </w:rPr>
+        <w:t xml:space="preserve">Usually, pairwise log-ratios are computationally very taxing, which is why they are not separately included in the master thesis. </w:t>
+      </w:r>
+      <w:r>
+        <w:rPr>
+          <w:rFonts w:cstheme="minorHAnsi"/>
+          <w:sz w:val="22"/>
+          <w:szCs w:val="22"/>
+        </w:rPr>
+        <w:t xml:space="preserve">However, in </w:t>
+      </w:r>
+      <w:r>
+        <w:rPr>
+          <w:rFonts w:cstheme="minorHAnsi"/>
+          <w:i/>
+          <w:iCs/>
+          <w:sz w:val="22"/>
+          <w:szCs w:val="22"/>
+        </w:rPr>
+        <w:t>CoDaCoRe</w:t>
+      </w:r>
+      <w:r>
+        <w:rPr>
+          <w:rFonts w:cstheme="minorHAnsi"/>
+          <w:sz w:val="22"/>
+          <w:szCs w:val="22"/>
+        </w:rPr>
+        <w:t xml:space="preserve"> Gordon-Rodrigues et al. use </w:t>
+      </w:r>
+      <w:r>
+        <w:rPr>
+          <w:rFonts w:cstheme="minorHAnsi"/>
+          <w:sz w:val="22"/>
+          <w:szCs w:val="22"/>
+        </w:rPr>
+        <w:t xml:space="preserve">a </w:t>
+      </w:r>
+      <w:r>
+        <w:rPr>
+          <w:rFonts w:cstheme="minorHAnsi"/>
+          <w:sz w:val="22"/>
+          <w:szCs w:val="22"/>
+        </w:rPr>
+        <w:t>deep learning technology called “continuous relaxation” and only approximate the optimization problem, which has the advantage of greatly reducing the runtime.</w:t>
+      </w:r>
+    </w:p>
+    <w:p>
+      <w:pPr>
+        <w:spacing w:line="360" w:lineRule="auto"/>
+        <w:jc w:val="both"/>
+        <w:rPr>
+          <w:rFonts w:cstheme="minorHAnsi"/>
+          <w:sz w:val="22"/>
+          <w:szCs w:val="22"/>
+        </w:rPr>
+      </w:pPr>
+      <w:r>
+        <w:rPr>
+          <w:rFonts w:cstheme="minorHAnsi"/>
+          <w:sz w:val="22"/>
+          <w:szCs w:val="22"/>
+        </w:rPr>
+        <w:t xml:space="preserve">In its basic formulation, </w:t>
+      </w:r>
+      <w:r>
+        <w:rPr>
+          <w:rFonts w:cstheme="minorHAnsi"/>
+          <w:i/>
+          <w:iCs/>
+          <w:sz w:val="22"/>
+          <w:szCs w:val="22"/>
+        </w:rPr>
+        <w:t>CoDaCoRe</w:t>
+      </w:r>
+      <w:r>
+        <w:rPr>
+          <w:rFonts w:cstheme="minorHAnsi"/>
+          <w:sz w:val="22"/>
+          <w:szCs w:val="22"/>
+        </w:rPr>
+        <w:t xml:space="preserve"> learns a regression function, which uses balances as weights. The goal of </w:t>
+      </w:r>
+      <w:r>
+        <w:rPr>
+          <w:rFonts w:cstheme="minorHAnsi"/>
+          <w:i/>
+          <w:iCs/>
+          <w:sz w:val="22"/>
+          <w:szCs w:val="22"/>
+        </w:rPr>
+        <w:t>CoDaCoRe</w:t>
+      </w:r>
+      <w:r>
+        <w:rPr>
+          <w:rFonts w:cstheme="minorHAnsi"/>
+          <w:sz w:val="22"/>
+          <w:szCs w:val="22"/>
+        </w:rPr>
+        <w:t xml:space="preserve"> is to find the balance that is maximally associated with the response variable by minimizing the cross-entropy loss. The continuous relaxation approximates the geometric averages over subsets of the inputs, by weighted geometric averages of all components. This makes the relaxation and balances differentiable and allows the use of gradient descent. This has the advantage of a linearly scaling computational cost instead of exponential, which reduces the runtime drastically. </w:t>
+      </w:r>
+    </w:p>
+    <w:p>
+      <w:pPr>
+        <w:spacing w:line="360" w:lineRule="auto"/>
+        <w:jc w:val="both"/>
+        <w:rPr>
+          <w:rFonts w:cstheme="minorHAnsi"/>
+          <w:sz w:val="22"/>
+          <w:szCs w:val="22"/>
+        </w:rPr>
+      </w:pPr>
+      <w:r>
+        <w:rPr>
+          <w:rFonts w:cstheme="minorHAnsi"/>
+          <w:sz w:val="22"/>
+          <w:szCs w:val="22"/>
+        </w:rPr>
+        <w:t xml:space="preserve">At this step, weighted geometric averages </w:t>
+      </w:r>
+      <w:r>
+        <w:rPr>
+          <w:rFonts w:cstheme="minorHAnsi"/>
+          <w:sz w:val="22"/>
+          <w:szCs w:val="22"/>
+        </w:rPr>
+        <w:t>are</w:t>
+      </w:r>
+      <w:r>
+        <w:rPr>
+          <w:rFonts w:cstheme="minorHAnsi"/>
+          <w:sz w:val="22"/>
+          <w:szCs w:val="22"/>
+        </w:rPr>
+        <w:t xml:space="preserve"> not easily interpretable. Therefore, </w:t>
+      </w:r>
+      <w:r>
+        <w:rPr>
+          <w:rFonts w:cstheme="minorHAnsi"/>
+          <w:i/>
+          <w:iCs/>
+          <w:sz w:val="22"/>
+          <w:szCs w:val="22"/>
+        </w:rPr>
+        <w:t>CoDaCoRe</w:t>
+      </w:r>
+      <w:r>
+        <w:rPr>
+          <w:rFonts w:cstheme="minorHAnsi"/>
+          <w:sz w:val="22"/>
+          <w:szCs w:val="22"/>
+        </w:rPr>
+        <w:t xml:space="preserve"> implements a discretization procedure, i.e., fitting a linear model to assess if the previously found balance is impactful. This step can be regularized by influencing lambda in the model creation, which becomes a regularization hyperparameter that can be tuned. In practice, lower lambda is more useful when the emphasis is on predictive accuracy rather than interpretability or sparsity. </w:t>
+      </w:r>
+    </w:p>
+    <w:p>
+      <w:pPr>
+        <w:spacing w:line="360" w:lineRule="auto"/>
+        <w:jc w:val="both"/>
+        <w:rPr>
+          <w:rFonts w:cstheme="minorHAnsi"/>
+          <w:sz w:val="22"/>
+          <w:szCs w:val="22"/>
+        </w:rPr>
+      </w:pPr>
+      <w:r>
+        <w:rPr>
+          <w:rFonts w:cstheme="minorHAnsi"/>
+          <w:sz w:val="22"/>
+          <w:szCs w:val="22"/>
+        </w:rPr>
+        <w:t xml:space="preserve">In summary, in the full </w:t>
+      </w:r>
+      <w:r>
+        <w:rPr>
+          <w:rFonts w:cstheme="minorHAnsi"/>
+          <w:i/>
+          <w:iCs/>
+          <w:sz w:val="22"/>
+          <w:szCs w:val="22"/>
+        </w:rPr>
+        <w:t>CoDaCoRe</w:t>
+      </w:r>
+      <w:r>
+        <w:rPr>
+          <w:rFonts w:cstheme="minorHAnsi"/>
+          <w:sz w:val="22"/>
+          <w:szCs w:val="22"/>
+        </w:rPr>
+        <w:t xml:space="preserve"> algorithm, multiple regressors are trained in a stage-wise additive fashion and afterwards each successive balance is fitted on the residual from the current model. Thus, </w:t>
+      </w:r>
+      <w:r>
+        <w:rPr>
+          <w:rFonts w:cstheme="minorHAnsi"/>
+          <w:i/>
+          <w:iCs/>
+          <w:sz w:val="22"/>
+          <w:szCs w:val="22"/>
+        </w:rPr>
+        <w:t>CoDaCoRe</w:t>
+      </w:r>
+      <w:r>
+        <w:rPr>
+          <w:rFonts w:cstheme="minorHAnsi"/>
+          <w:sz w:val="22"/>
+          <w:szCs w:val="22"/>
+        </w:rPr>
+        <w:t xml:space="preserve"> identifies a sequence of balances, in decreasing order of importance, each of which is sparse and interpretable. </w:t>
+      </w:r>
+    </w:p>
+    <w:p>
+      <w:pPr>
+        <w:spacing w:line="360" w:lineRule="auto"/>
+        <w:jc w:val="both"/>
+        <w:rPr>
+          <w:rFonts w:cstheme="minorHAnsi"/>
+          <w:sz w:val="22"/>
+          <w:szCs w:val="22"/>
+        </w:rPr>
+      </w:pPr>
+      <w:r>
+        <w:rPr>
+          <w:rFonts w:cstheme="minorHAnsi"/>
+          <w:i/>
+          <w:iCs/>
+          <w:sz w:val="22"/>
+          <w:szCs w:val="22"/>
+        </w:rPr>
+        <w:t>CoDaCoRe</w:t>
+      </w:r>
+      <w:r>
+        <w:rPr>
+          <w:rFonts w:cstheme="minorHAnsi"/>
+          <w:sz w:val="22"/>
+          <w:szCs w:val="22"/>
+        </w:rPr>
+        <w:t xml:space="preserve"> is a promising algorithm that is created to also work efficiently on big data sets with a lot of features. In their paper, the authors compare </w:t>
+      </w:r>
+      <w:r>
+        <w:rPr>
+          <w:rFonts w:cstheme="minorHAnsi"/>
+          <w:i/>
+          <w:iCs/>
+          <w:sz w:val="22"/>
+          <w:szCs w:val="22"/>
+        </w:rPr>
+        <w:t>CoDaCoRe</w:t>
+      </w:r>
+      <w:r>
+        <w:rPr>
+          <w:rFonts w:cstheme="minorHAnsi"/>
+          <w:sz w:val="22"/>
+          <w:szCs w:val="22"/>
+        </w:rPr>
+        <w:t xml:space="preserve"> against several machine learning models (Lasso, RF and XGBoost) and show that their algorithm does not sacrifice interpretability nor predictive accuracy. </w:t>
+      </w:r>
+    </w:p>
+    <w:p>
+      <w:pPr>
+        <w:pStyle w:val="Heading2"/>
+      </w:pPr>
+      <w:bookmarkStart w:id="11" w:name="_Toc103956899"/>
+      <w:r>
+        <w:t>Implementation</w:t>
+      </w:r>
+      <w:bookmarkEnd w:id="11"/>
+    </w:p>
+    <w:p>
+      <w:pPr>
+        <w:spacing w:line="360" w:lineRule="auto"/>
+        <w:jc w:val="both"/>
+        <w:rPr>
+          <w:rFonts w:cstheme="minorHAnsi"/>
+          <w:sz w:val="22"/>
+          <w:szCs w:val="22"/>
+        </w:rPr>
+      </w:pPr>
+      <w:r>
+        <w:rPr>
+          <w:rFonts w:cstheme="minorHAnsi"/>
+          <w:sz w:val="22"/>
+          <w:szCs w:val="22"/>
+        </w:rPr>
+        <w:t>Recent years made it clear that machine learning is a tool that should be available to all biologists, but comes with high complexity and its own pitfalls, even without the addition of mathematical characteristics of compositional data and log-ratio transformations.</w:t>
+      </w:r>
+      <w:r>
+        <w:rPr>
+          <w:rFonts w:cstheme="minorHAnsi"/>
+          <w:sz w:val="22"/>
+          <w:szCs w:val="22"/>
+        </w:rPr>
+        <w:t xml:space="preserve"> The above-described examples already mention that</w:t>
+      </w:r>
+      <w:r>
+        <w:rPr>
+          <w:rFonts w:cstheme="minorHAnsi"/>
+          <w:sz w:val="22"/>
+          <w:szCs w:val="22"/>
+        </w:rPr>
+        <w:t xml:space="preserve"> machine learning models </w:t>
+      </w:r>
+      <w:r>
+        <w:rPr>
+          <w:rFonts w:cstheme="minorHAnsi"/>
+          <w:sz w:val="22"/>
+          <w:szCs w:val="22"/>
+        </w:rPr>
+        <w:t xml:space="preserve">in combination with log-ratio transformations do not </w:t>
+      </w:r>
+      <w:r>
+        <w:rPr>
+          <w:rFonts w:cstheme="minorHAnsi"/>
+          <w:sz w:val="22"/>
+          <w:szCs w:val="22"/>
+        </w:rPr>
+        <w:lastRenderedPageBreak/>
+        <w:t>show clear-cut results. The goal of this</w:t>
+      </w:r>
+      <w:r>
+        <w:rPr>
+          <w:rFonts w:cstheme="minorHAnsi"/>
+          <w:sz w:val="22"/>
+          <w:szCs w:val="22"/>
+        </w:rPr>
+        <w:t xml:space="preserve"> project focuses on collecting insights on the performances of machine learning models, but also practicality. </w:t>
+      </w:r>
+    </w:p>
+    <w:p>
+      <w:pPr>
+        <w:spacing w:line="360" w:lineRule="auto"/>
+        <w:jc w:val="both"/>
+        <w:rPr>
+          <w:rFonts w:cstheme="minorHAnsi"/>
+          <w:sz w:val="22"/>
+          <w:szCs w:val="22"/>
+        </w:rPr>
+      </w:pPr>
+      <w:r>
+        <w:rPr>
+          <w:rFonts w:cstheme="minorHAnsi"/>
+          <w:sz w:val="22"/>
+          <w:szCs w:val="22"/>
+        </w:rPr>
+        <w:t xml:space="preserve">Furthermore, </w:t>
+      </w:r>
+      <w:r>
+        <w:rPr>
+          <w:rFonts w:cstheme="minorHAnsi"/>
+          <w:sz w:val="22"/>
+          <w:szCs w:val="22"/>
+        </w:rPr>
+        <w:t xml:space="preserve">four log-ratio </w:t>
+      </w:r>
+      <w:r>
+        <w:rPr>
+          <w:rFonts w:cstheme="minorHAnsi"/>
+          <w:sz w:val="22"/>
+          <w:szCs w:val="22"/>
+        </w:rPr>
+        <w:t xml:space="preserve">transformations will be compared: CLR (centered log-ratio), and three ALR methods (worst, random and optimal). </w:t>
+      </w:r>
+      <w:r>
+        <w:rPr>
+          <w:rFonts w:cstheme="minorHAnsi"/>
+          <w:sz w:val="22"/>
+          <w:szCs w:val="22"/>
+        </w:rPr>
+        <w:t xml:space="preserve">The performances will be directly compared to </w:t>
+      </w:r>
+      <w:r>
+        <w:rPr>
+          <w:rFonts w:cstheme="minorHAnsi"/>
+          <w:sz w:val="22"/>
+          <w:szCs w:val="22"/>
+        </w:rPr>
+        <w:t>TSS</w:t>
+      </w:r>
+      <w:r>
+        <w:rPr>
+          <w:rFonts w:cstheme="minorHAnsi"/>
+          <w:sz w:val="22"/>
+          <w:szCs w:val="22"/>
+        </w:rPr>
+        <w:t xml:space="preserve">-transformed data </w:t>
+      </w:r>
+      <w:r>
+        <w:rPr>
+          <w:rFonts w:cstheme="minorHAnsi"/>
+          <w:sz w:val="22"/>
+          <w:szCs w:val="22"/>
+        </w:rPr>
+        <w:t>(total sum scaling transformation)</w:t>
+      </w:r>
+      <w:r>
+        <w:rPr>
+          <w:rFonts w:cstheme="minorHAnsi"/>
+          <w:sz w:val="22"/>
+          <w:szCs w:val="22"/>
+        </w:rPr>
+        <w:t xml:space="preserve"> and </w:t>
+      </w:r>
+      <w:r>
+        <w:rPr>
+          <w:rFonts w:cstheme="minorHAnsi"/>
+          <w:i/>
+          <w:iCs/>
+          <w:sz w:val="22"/>
+          <w:szCs w:val="22"/>
+        </w:rPr>
+        <w:t>CoDaCoRe</w:t>
+      </w:r>
+      <w:r>
+        <w:rPr>
+          <w:rFonts w:cstheme="minorHAnsi"/>
+          <w:sz w:val="22"/>
+          <w:szCs w:val="22"/>
+        </w:rPr>
+        <w:t xml:space="preserve"> in the following conceptual </w:t>
+      </w:r>
+      <w:r>
+        <w:rPr>
+          <w:noProof/>
+        </w:rPr>
+        <mc:AlternateContent>
+          <mc:Choice Requires="wps">
+            <w:drawing>
+              <wp:anchor distT="0" distB="0" distL="114300" distR="114300" simplePos="0" relativeHeight="251661312" behindDoc="0" locked="0" layoutInCell="1" allowOverlap="1" wp14:anchorId="2E40C1B6" wp14:editId="05543F0F">
+                <wp:simplePos x="0" y="0"/>
+                <wp:positionH relativeFrom="margin">
+                  <wp:align>left</wp:align>
+                </wp:positionH>
+                <wp:positionV relativeFrom="paragraph">
+                  <wp:posOffset>3549650</wp:posOffset>
+                </wp:positionV>
+                <wp:extent cx="5909310" cy="635"/>
+                <wp:effectExtent l="0" t="0" r="0" b="1270"/>
+                <wp:wrapTopAndBottom/>
+                <wp:docPr id="33" name="Text Box 33"/>
+                <wp:cNvGraphicFramePr/>
+                <a:graphic xmlns:a="http://schemas.openxmlformats.org/drawingml/2006/main">
+                  <a:graphicData uri="http://schemas.microsoft.com/office/word/2010/wordprocessingShape">
+                    <wps:wsp>
+                      <wps:cNvSpPr txBox="1"/>
+                      <wps:spPr>
+                        <a:xfrm>
+                          <a:off x="0" y="0"/>
+                          <a:ext cx="5909310" cy="635"/>
+                        </a:xfrm>
+                        <a:prstGeom prst="rect">
+                          <a:avLst/>
+                        </a:prstGeom>
+                        <a:solidFill>
+                          <a:prstClr val="white"/>
+                        </a:solidFill>
+                        <a:ln>
+                          <a:noFill/>
+                        </a:ln>
+                      </wps:spPr>
+                      <wps:txbx>
+                        <w:txbxContent>
+                          <w:p>
+                            <w:pPr>
+                              <w:pStyle w:val="Caption"/>
+                            </w:pPr>
+                            <w:r>
+                              <w:t xml:space="preserve">Figure </w:t>
+                            </w:r>
+                            <w:r>
+                              <w:fldChar w:fldCharType="begin"/>
+                            </w:r>
+                            <w:r>
+                              <w:instrText xml:space="preserve"> SEQ Figure \* ARABIC </w:instrText>
+                            </w:r>
+                            <w:r>
+                              <w:fldChar w:fldCharType="separate"/>
+                            </w:r>
+                            <w:r>
+                              <w:rPr>
+                                <w:noProof/>
+                              </w:rPr>
+                              <w:t>5</w:t>
+                            </w:r>
+                            <w:r>
+                              <w:rPr>
+                                <w:noProof/>
+                              </w:rPr>
+                              <w:fldChar w:fldCharType="end"/>
+                            </w:r>
+                            <w:r>
+                              <w:t>: Used Pipeline</w:t>
+                            </w:r>
+                          </w:p>
+                          <w:p>
+                            <w:pPr>
+                              <w:pStyle w:val="Caption"/>
+                              <w:jc w:val="both"/>
+                            </w:pPr>
+                            <w:r>
+                              <w:t>The graph shows the proposed pipeline for the benchmarking project. Data sets will be collected by their characteristics large/small, high/low correlations and continuous/discrete variables. Afterwards, data sets will be pre-processed by zero-imputation methods and filtering. Microbiome-native methods will be employed and compared to the data being log-transformed and used in machine learning models.</w:t>
+                            </w:r>
+                          </w:p>
+                        </w:txbxContent>
+                      </wps:txbx>
+                      <wps:bodyPr rot="0" spcFirstLastPara="0" vertOverflow="overflow" horzOverflow="overflow" vert="horz" wrap="square" lIns="0" tIns="0" rIns="0" bIns="0" numCol="1" spcCol="0" rtlCol="0" fromWordArt="0" anchor="t" anchorCtr="0" forceAA="0" compatLnSpc="1">
+                        <a:prstTxWarp prst="textNoShape">
+                          <a:avLst/>
+                        </a:prstTxWarp>
+                        <a:spAutoFit/>
+                      </wps:bodyPr>
+                    </wps:wsp>
+                  </a:graphicData>
+                </a:graphic>
+              </wp:anchor>
+            </w:drawing>
+          </mc:Choice>
+          <mc:Fallback>
+            <w:pict>
+              <v:shape w14:anchorId="2E40C1B6" id="Text Box 33" o:spid="_x0000_s1029" type="#_x0000_t202" style="position:absolute;left:0;text-align:left;margin-left:0;margin-top:279.5pt;width:465.3pt;height:.05pt;z-index:251661312;visibility:visible;mso-wrap-style:square;mso-wrap-distance-left:9pt;mso-wrap-distance-top:0;mso-wrap-distance-right:9pt;mso-wrap-distance-bottom:0;mso-position-horizontal:left;mso-position-horizontal-relative:margin;mso-position-vertical:absolute;mso-position-vertical-relative:text;v-text-anchor:top" o:gfxdata="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" stroked="f">
+                <v:textbox style="mso-fit-shape-to-text:t" inset="0,0,0,0">
+                  <w:txbxContent>
+                    <w:p>
+                      <w:pPr>
+                        <w:pStyle w:val="Caption"/>
+                      </w:pPr>
+                      <w:r>
+                        <w:t xml:space="preserve">Figure </w:t>
+                      </w:r>
+                      <w:r>
+                        <w:fldChar w:fldCharType="begin"/>
+                      </w:r>
+                      <w:r>
+                        <w:instrText xml:space="preserve"> SEQ Figure \* ARABIC </w:instrText>
+                      </w:r>
+                      <w:r>
+                        <w:fldChar w:fldCharType="separate"/>
+                      </w:r>
+                      <w:r>
+                        <w:rPr>
+                          <w:noProof/>
+                        </w:rPr>
+                        <w:t>5</w:t>
+                      </w:r>
+                      <w:r>
+                        <w:rPr>
+                          <w:noProof/>
+                        </w:rPr>
+                        <w:fldChar w:fldCharType="end"/>
+                      </w:r>
+                      <w:r>
+                        <w:t>: Used Pipeline</w:t>
+                      </w:r>
+                    </w:p>
+                    <w:p>
+                      <w:pPr>
+                        <w:pStyle w:val="Caption"/>
+                        <w:jc w:val="both"/>
+                      </w:pPr>
+                      <w:r>
+                        <w:t>The graph shows the proposed pipeline for the benchmarking project. Data sets will be collected by their characteristics large/small, high/low correlations and continuous/discrete variables. Afterwards, data sets will be pre-processed by zero-imputation methods and filtering. Microbiome-native methods will be employed and compared to the data being log-transformed and used in machine learning models.</w:t>
+                      </w:r>
+                    </w:p>
+                  </w:txbxContent>
+                </v:textbox>
+                <w10:wrap type="topAndBottom" anchorx="margin"/>
+              </v:shape>
+            </w:pict>
+          </mc:Fallback>
+        </mc:AlternateContent>
+      </w:r>
+      <w:r>
+        <w:rPr>
+          <w:noProof/>
+        </w:rPr>
+        <w:drawing>
+          <wp:anchor distT="0" distB="0" distL="114300" distR="114300" simplePos="0" relativeHeight="251666432" behindDoc="0" locked="0" layoutInCell="1" allowOverlap="1" wp14:anchorId="0C03D10F" wp14:editId="0977DF2E">
+            <wp:simplePos x="0" y="0"/>
+            <wp:positionH relativeFrom="margin">
+              <wp:posOffset>-635</wp:posOffset>
+            </wp:positionH>
+            <wp:positionV relativeFrom="paragraph">
+              <wp:posOffset>494665</wp:posOffset>
+            </wp:positionV>
+            <wp:extent cx="5861050" cy="2948940"/>
+            <wp:effectExtent l="0" t="0" r="6350" b="3810"/>
+            <wp:wrapTopAndBottom/>
+            <wp:docPr id="100" name="Picture 100" descr="Diagram&#10;&#10;Description automatically generated"/>
+            <wp:cNvGraphicFramePr>
+              <a:graphicFrameLocks xmlns:a="http://schemas.openxmlformats.org/drawingml/2006/main" noChangeAspect="1"/>
+            </wp:cNvGraphicFramePr>
+            <a:graphic xmlns:a="http://schemas.openxmlformats.org/drawingml/2006/main">
+              <a:graphicData uri="http://schemas.openxmlformats.org/drawingml/2006/picture">
+                <pic:pic xmlns:pic="http://schemas.openxmlformats.org/drawingml/2006/picture">
+                  <pic:nvPicPr>
+                    <pic:cNvPr id="100" name="Picture 100" descr="Diagram&#10;&#10;Description automatically generated"/>
+                    <pic:cNvPicPr>
+                      <a:picLocks noChangeAspect="1" noChangeArrowheads="1"/>
+                    </pic:cNvPicPr>
+                  </pic:nvPicPr>
+                  <pic:blipFill>
+                    <a:blip r:embed="rId12" cstate="print">
+                      <a:extLst>
+                        <a:ext uri="{28A0092B-C50C-407E-A947-70E740481C1C}">
+                          <a14:useLocalDpi xmlns:a14="http://schemas.microsoft.com/office/drawing/2010/main" val="0"/>
+                        </a:ext>
+                      </a:extLst>
+                    </a:blip>
+                    <a:srcRect/>
+                    <a:stretch>
+                      <a:fillRect/>
+                    </a:stretch>
+                  </pic:blipFill>
+                  <pic:spPr bwMode="auto">
+                    <a:xfrm>
+                      <a:off x="0" y="0"/>
+                      <a:ext cx="5861050" cy="2948940"/>
+                    </a:xfrm>
+                    <a:prstGeom prst="rect">
+                      <a:avLst/>
+                    </a:prstGeom>
+                    <a:noFill/>
+                  </pic:spPr>
+                </pic:pic>
+              </a:graphicData>
+            </a:graphic>
+            <wp14:sizeRelH relativeFrom="page">
+              <wp14:pctWidth>0</wp14:pctWidth>
+            </wp14:sizeRelH>
+            <wp14:sizeRelV relativeFrom="page">
+              <wp14:pctHeight>0</wp14:pctHeight>
+            </wp14:sizeRelV>
+          </wp:anchor>
+        </w:drawing>
+      </w:r>
+      <w:r>
+        <w:rPr>
+          <w:rFonts w:cstheme="minorHAnsi"/>
+          <w:sz w:val="22"/>
+          <w:szCs w:val="22"/>
+        </w:rPr>
+        <w:t>framework</w:t>
+      </w:r>
+      <w:r>
+        <w:rPr>
+          <w:rFonts w:cstheme="minorHAnsi"/>
+          <w:sz w:val="22"/>
+          <w:szCs w:val="22"/>
+        </w:rPr>
+        <w:t xml:space="preserve">: </w:t>
+      </w:r>
+    </w:p>
+    <w:p>
+      <w:pPr>
+        <w:spacing w:line="360" w:lineRule="auto"/>
+        <w:jc w:val="both"/>
+      </w:pPr>
+    </w:p>
+    <w:p>
+      <w:pPr>
+        <w:spacing w:line="360" w:lineRule="auto"/>
+        <w:jc w:val="both"/>
+        <w:rPr>
+          <w:sz w:val="22"/>
+          <w:szCs w:val="22"/>
+        </w:rPr>
+      </w:pPr>
+      <w:r>
+        <w:rPr>
+          <w:sz w:val="22"/>
+          <w:szCs w:val="22"/>
+        </w:rPr>
+        <w:t xml:space="preserve">The general pipeline will be constructed of the following building blocks: Pre-processing, </w:t>
+      </w:r>
+      <w:r>
+        <w:rPr>
+          <w:sz w:val="22"/>
+          <w:szCs w:val="22"/>
+        </w:rPr>
+        <w:t xml:space="preserve">Imputation, </w:t>
+      </w:r>
+      <w:r>
+        <w:rPr>
+          <w:sz w:val="22"/>
+          <w:szCs w:val="22"/>
+        </w:rPr>
+        <w:t>Transformation, and Machine Learning Models</w:t>
+      </w:r>
+      <w:r>
+        <w:rPr>
+          <w:sz w:val="22"/>
+          <w:szCs w:val="22"/>
+        </w:rPr>
+        <w:t>/Microbiome Approaches</w:t>
+      </w:r>
+      <w:r>
+        <w:rPr>
+          <w:sz w:val="22"/>
+          <w:szCs w:val="22"/>
+        </w:rPr>
+        <w:t xml:space="preserve">. </w:t>
+      </w:r>
+      <w:r>
+        <w:rPr>
+          <w:sz w:val="22"/>
+          <w:szCs w:val="22"/>
+        </w:rPr>
+        <w:t>The core idea is to observe statistical fluctuations in two chosen machine learning models, given the same training data set. After the data split, a repeated cross-validation is used to find the best model and its performance is saved for plotting. It will be explored in further detail if filtering affects model performances, as well as the different transformations itself. Descriptions on the exact methodology can be found in the respective section further down.</w:t>
+      </w:r>
+    </w:p>
+    <w:p>
+      <w:pPr>
+        <w:spacing w:line="360" w:lineRule="auto"/>
+        <w:jc w:val="both"/>
+        <w:rPr>
+          <w:sz w:val="22"/>
+          <w:szCs w:val="22"/>
+        </w:rPr>
+      </w:pPr>
+      <w:r>
+        <w:rPr>
+          <w:sz w:val="22"/>
+          <w:szCs w:val="22"/>
+        </w:rPr>
+        <w:t xml:space="preserve">It has to be acknowledged that his conceptual pipeline is considered “leaky” as the imputation procedure use the whole data set for zero replacement. Only afterwards is the data set split into training and test set, which makes the test set not totally unbiased. As not all data sets are big enough to allow a separate imputation for the small test set, it was therefore decided to conduct imputation </w:t>
+      </w:r>
+      <w:r>
+        <w:rPr>
+          <w:sz w:val="22"/>
+          <w:szCs w:val="22"/>
+        </w:rPr>
+        <w:lastRenderedPageBreak/>
+        <w:t xml:space="preserve">on the whole data set and additionally test the impact of data leakage on transformations and machine learning models in a separate test. </w:t>
+      </w:r>
+    </w:p>
+    <w:p>
+      <w:pPr>
+        <w:spacing w:line="360" w:lineRule="auto"/>
+        <w:jc w:val="both"/>
+        <w:rPr>
+          <w:sz w:val="22"/>
+          <w:szCs w:val="22"/>
+        </w:rPr>
+      </w:pPr>
+      <w:r>
+        <w:rPr>
+          <w:sz w:val="22"/>
+          <w:szCs w:val="22"/>
+        </w:rPr>
+        <w:t>Additionally, as the study design for the CRC data set had the concept of holdout test sets in mind, this opens the possibility of comparing model performances for holdout sets versus a classic 80/20 split, as the latter is planned for the general pipeline to allow better comparison between model performances.</w:t>
+      </w:r>
+    </w:p>
+    <w:p>
+      <w:pPr>
+        <w:spacing w:line="360" w:lineRule="auto"/>
+        <w:jc w:val="both"/>
+        <w:rPr>
+          <w:color w:val="FFC000"/>
+          <w:sz w:val="22"/>
+          <w:szCs w:val="22"/>
+        </w:rPr>
+      </w:pPr>
+      <w:r>
+        <w:rPr>
+          <w:color w:val="FFC000"/>
+          <w:sz w:val="22"/>
+          <w:szCs w:val="22"/>
+        </w:rPr>
+        <w:t>The goal of these tests will be to find practical guidelines for compositional data and machine learning models.</w:t>
       </w:r>
     </w:p>
     <w:p/>
@@ -4266,6 +5657,45 @@
     </w:sectPr>
   </w:body>
 </w:document>
+</file>
+
+<file path=word/comments.xml><?xml version="1.0" encoding="utf-8"?>
+<w:comments xmlns:wpc="http://schemas.microsoft.com/office/word/2010/wordprocessingCanvas" xmlns:cx="http://schemas.microsoft.com/office/drawing/2014/chartex" xmlns:cx1="http://schemas.microsoft.com/office/drawing/2015/9/8/chartex" xmlns:cx2="http://schemas.microsoft.com/office/drawing/2015/10/21/chartex" xmlns:cx3="http://schemas.microsoft.com/office/drawing/2016/5/9/chartex" xmlns:cx4="http://schemas.microsoft.com/office/drawing/2016/5/10/chartex" xmlns:cx5="http://schemas.microsoft.com/office/drawing/2016/5/11/chartex" xmlns:cx6="http://schemas.microsoft.com/office/drawing/2016/5/12/chartex" xmlns:cx7="http://schemas.microsoft.com/office/drawing/2016/5/13/chartex" xmlns:cx8="http://schemas.microsoft.com/office/drawing/2016/5/14/chartex" xmlns:mc="http://schemas.openxmlformats.org/markup-compatibility/2006" xmlns:aink="http://schemas.microsoft.com/office/drawing/2016/ink" xmlns:am3d="http://schemas.microsoft.com/office/drawing/2017/model3d" xmlns:o="urn:schemas-microsoft-com:office:office" xmlns:oel="http://schemas.microsoft.com/office/2019/extlst" xmlns:r="http://schemas.openxmlformats.org/officeDocument/2006/relationships" xmlns:m="http://schemas.openxmlformats.org/officeDocument/2006/math" xmlns:v="urn:schemas-microsoft-com:vml" xmlns:wp14="http://schemas.microsoft.com/office/word/2010/wordprocessingDrawing" xmlns:wp="http://schemas.openxmlformats.org/drawingml/2006/wordprocessingDrawing" xmlns:w10="urn:schemas-microsoft-com:office:word" xmlns:w="http://schemas.openxmlformats.org/wordprocessingml/2006/main" xmlns:w14="http://schemas.microsoft.com/office/word/2010/wordml" xmlns:w15="http://schemas.microsoft.com/office/word/2012/wordml" xmlns:w16cex="http://schemas.microsoft.com/office/word/2018/wordml/cex" xmlns:w16cid="http://schemas.microsoft.com/office/word/2016/wordml/cid" xmlns:w16="http://schemas.microsoft.com/office/word/2018/wordml" xmlns:w16sdtdh="http://schemas.microsoft.com/office/word/2020/wordml/sdtdatahash" xmlns:w16se="http://schemas.microsoft.com/office/word/2015/wordml/symex" xmlns:wpg="http://schemas.microsoft.com/office/word/2010/wordprocessingGroup" xmlns:wpi="http://schemas.microsoft.com/office/word/2010/wordprocessingInk" xmlns:wne="http://schemas.microsoft.com/office/word/2006/wordml" xmlns:wps="http://schemas.microsoft.com/office/word/2010/wordprocessingShape" mc:Ignorable="w14 w15 w16se w16cid w16 w16cex w16sdtdh wp14">
+  <w:comment w:id="9" w:author="Jennifer Neumaier" w:date="2022-05-20T01:32:00Z" w:initials="JN">
+    <w:p>
+      <w:pPr>
+        <w:pStyle w:val="CommentText"/>
+      </w:pPr>
+      <w:r>
+        <w:rPr>
+          <w:rStyle w:val="CommentReference"/>
+        </w:rPr>
+        <w:annotationRef/>
+      </w:r>
+      <w:r>
+        <w:t>More about ML in general?</w:t>
+      </w:r>
+    </w:p>
+  </w:comment>
+</w:comments>
+</file>
+
+<file path=word/commentsExtended.xml><?xml version="1.0" encoding="utf-8"?>
+<w15:commentsEx xmlns:wpc="http://schemas.microsoft.com/office/word/2010/wordprocessingCanvas" xmlns:cx="http://schemas.microsoft.com/office/drawing/2014/chartex" xmlns:cx1="http://schemas.microsoft.com/office/drawing/2015/9/8/chartex" xmlns:cx2="http://schemas.microsoft.com/office/drawing/2015/10/21/chartex" xmlns:cx3="http://schemas.microsoft.com/office/drawing/2016/5/9/chartex" xmlns:cx4="http://schemas.microsoft.com/office/drawing/2016/5/10/chartex" xmlns:cx5="http://schemas.microsoft.com/office/drawing/2016/5/11/chartex" xmlns:cx6="http://schemas.microsoft.com/office/drawing/2016/5/12/chartex" xmlns:cx7="http://schemas.microsoft.com/office/drawing/2016/5/13/chartex" xmlns:cx8="http://schemas.microsoft.com/office/drawing/2016/5/14/chartex" xmlns:mc="http://schemas.openxmlformats.org/markup-compatibility/2006" xmlns:aink="http://schemas.microsoft.com/office/drawing/2016/ink" xmlns:am3d="http://schemas.microsoft.com/office/drawing/2017/model3d" xmlns:o="urn:schemas-microsoft-com:office:office" xmlns:oel="http://schemas.microsoft.com/office/2019/extlst" xmlns:r="http://schemas.openxmlformats.org/officeDocument/2006/relationships" xmlns:m="http://schemas.openxmlformats.org/officeDocument/2006/math" xmlns:v="urn:schemas-microsoft-com:vml" xmlns:wp14="http://schemas.microsoft.com/office/word/2010/wordprocessingDrawing" xmlns:wp="http://schemas.openxmlformats.org/drawingml/2006/wordprocessingDrawing" xmlns:w10="urn:schemas-microsoft-com:office:word" xmlns:w="http://schemas.openxmlformats.org/wordprocessingml/2006/main" xmlns:w14="http://schemas.microsoft.com/office/word/2010/wordml" xmlns:w15="http://schemas.microsoft.com/office/word/2012/wordml" xmlns:w16cex="http://schemas.microsoft.com/office/word/2018/wordml/cex" xmlns:w16cid="http://schemas.microsoft.com/office/word/2016/wordml/cid" xmlns:w16="http://schemas.microsoft.com/office/word/2018/wordml" xmlns:w16sdtdh="http://schemas.microsoft.com/office/word/2020/wordml/sdtdatahash" xmlns:w16se="http://schemas.microsoft.com/office/word/2015/wordml/symex" xmlns:wpg="http://schemas.microsoft.com/office/word/2010/wordprocessingGroup" xmlns:wpi="http://schemas.microsoft.com/office/word/2010/wordprocessingInk" xmlns:wne="http://schemas.microsoft.com/office/word/2006/wordml" xmlns:wps="http://schemas.microsoft.com/office/word/2010/wordprocessingShape" mc:Ignorable="w14 w15 w16se w16cid w16 w16cex w16sdtdh wp14">
+  <w15:commentEx w15:paraId="56B99A10" w15:done="0"/>
+</w15:commentsEx>
+</file>
+
+<file path=word/commentsExtensible.xml><?xml version="1.0" encoding="utf-8"?>
+<w16cex:commentsExtensible xmlns:wpc="http://schemas.microsoft.com/office/word/2010/wordprocessingCanvas" xmlns:cx="http://schemas.microsoft.com/office/drawing/2014/chartex" xmlns:cx1="http://schemas.microsoft.com/office/drawing/2015/9/8/chartex" xmlns:cx2="http://schemas.microsoft.com/office/drawing/2015/10/21/chartex" xmlns:cx3="http://schemas.microsoft.com/office/drawing/2016/5/9/chartex" xmlns:cx4="http://schemas.microsoft.com/office/drawing/2016/5/10/chartex" xmlns:cx5="http://schemas.microsoft.com/office/drawing/2016/5/11/chartex" xmlns:cx6="http://schemas.microsoft.com/office/drawing/2016/5/12/chartex" xmlns:cx7="http://schemas.microsoft.com/office/drawing/2016/5/13/chartex" xmlns:cx8="http://schemas.microsoft.com/office/drawing/2016/5/14/chartex" xmlns:mc="http://schemas.openxmlformats.org/markup-compatibility/2006" xmlns:aink="http://schemas.microsoft.com/office/drawing/2016/ink" xmlns:am3d="http://schemas.microsoft.com/office/drawing/2017/model3d" xmlns:o="urn:schemas-microsoft-com:office:office" xmlns:oel="http://schemas.microsoft.com/office/2019/extlst" xmlns:r="http://schemas.openxmlformats.org/officeDocument/2006/relationships" xmlns:m="http://schemas.openxmlformats.org/officeDocument/2006/math" xmlns:v="urn:schemas-microsoft-com:vml" xmlns:wp14="http://schemas.microsoft.com/office/word/2010/wordprocessingDrawing" xmlns:wp="http://schemas.openxmlformats.org/drawingml/2006/wordprocessingDrawing" xmlns:w10="urn:schemas-microsoft-com:office:word" xmlns:w="http://schemas.openxmlformats.org/wordprocessingml/2006/main" xmlns:w14="http://schemas.microsoft.com/office/word/2010/wordml" xmlns:w15="http://schemas.microsoft.com/office/word/2012/wordml" xmlns:w16cex="http://schemas.microsoft.com/office/word/2018/wordml/cex" xmlns:w16cid="http://schemas.microsoft.com/office/word/2016/wordml/cid" xmlns:w16="http://schemas.microsoft.com/office/word/2018/wordml" xmlns:w16sdtdh="http://schemas.microsoft.com/office/word/2020/wordml/sdtdatahash" xmlns:w16se="http://schemas.microsoft.com/office/word/2015/wordml/symex" xmlns:wpg="http://schemas.microsoft.com/office/word/2010/wordprocessingGroup" xmlns:wpi="http://schemas.microsoft.com/office/word/2010/wordprocessingInk" xmlns:wne="http://schemas.microsoft.com/office/word/2006/wordml" xmlns:wps="http://schemas.microsoft.com/office/word/2010/wordprocessingShape" mc:Ignorable="w14 w15 w16se w16cid w16 w16cex w16sdtdh wp14">
+  <w16cex:commentExtensible w16cex:durableId="26316E1F" w16cex:dateUtc="2022-05-19T22:32:00Z"/>
+</w16cex:commentsExtensible>
+</file>
+
+<file path=word/commentsIds.xml><?xml version="1.0" encoding="utf-8"?>
+<w16cid:commentsIds xmlns:wpc="http://schemas.microsoft.com/office/word/2010/wordprocessingCanvas" xmlns:cx="http://schemas.microsoft.com/office/drawing/2014/chartex" xmlns:cx1="http://schemas.microsoft.com/office/drawing/2015/9/8/chartex" xmlns:cx2="http://schemas.microsoft.com/office/drawing/2015/10/21/chartex" xmlns:cx3="http://schemas.microsoft.com/office/drawing/2016/5/9/chartex" xmlns:cx4="http://schemas.microsoft.com/office/drawing/2016/5/10/chartex" xmlns:cx5="http://schemas.microsoft.com/office/drawing/2016/5/11/chartex" xmlns:cx6="http://schemas.microsoft.com/office/drawing/2016/5/12/chartex" xmlns:cx7="http://schemas.microsoft.com/office/drawing/2016/5/13/chartex" xmlns:cx8="http://schemas.microsoft.com/office/drawing/2016/5/14/chartex" xmlns:mc="http://schemas.openxmlformats.org/markup-compatibility/2006" xmlns:aink="http://schemas.microsoft.com/office/drawing/2016/ink" xmlns:am3d="http://schemas.microsoft.com/office/drawing/2017/model3d" xmlns:o="urn:schemas-microsoft-com:office:office" xmlns:oel="http://schemas.microsoft.com/office/2019/extlst" xmlns:r="http://schemas.openxmlformats.org/officeDocument/2006/relationships" xmlns:m="http://schemas.openxmlformats.org/officeDocument/2006/math" xmlns:v="urn:schemas-microsoft-com:vml" xmlns:wp14="http://schemas.microsoft.com/office/word/2010/wordprocessingDrawing" xmlns:wp="http://schemas.openxmlformats.org/drawingml/2006/wordprocessingDrawing" xmlns:w10="urn:schemas-microsoft-com:office:word" xmlns:w="http://schemas.openxmlformats.org/wordprocessingml/2006/main" xmlns:w14="http://schemas.microsoft.com/office/word/2010/wordml" xmlns:w15="http://schemas.microsoft.com/office/word/2012/wordml" xmlns:w16cex="http://schemas.microsoft.com/office/word/2018/wordml/cex" xmlns:w16cid="http://schemas.microsoft.com/office/word/2016/wordml/cid" xmlns:w16="http://schemas.microsoft.com/office/word/2018/wordml" xmlns:w16sdtdh="http://schemas.microsoft.com/office/word/2020/wordml/sdtdatahash" xmlns:w16se="http://schemas.microsoft.com/office/word/2015/wordml/symex" xmlns:wpg="http://schemas.microsoft.com/office/word/2010/wordprocessingGroup" xmlns:wpi="http://schemas.microsoft.com/office/word/2010/wordprocessingInk" xmlns:wne="http://schemas.microsoft.com/office/word/2006/wordml" xmlns:wps="http://schemas.microsoft.com/office/word/2010/wordprocessingShape" mc:Ignorable="w14 w15 w16se w16cid w16 w16cex w16sdtdh wp14">
+  <w16cid:commentId w16cid:paraId="56B99A10" w16cid:durableId="26316E1F"/>
+</w16cid:commentsIds>
 </file>
 
 <file path=word/people.xml><?xml version="1.0" encoding="utf-8"?>
@@ -4685,6 +6115,27 @@
       <w:lang w:val="en-US"/>
     </w:rPr>
   </w:style>
+  <w:style w:type="paragraph" w:styleId="Heading1">
+    <w:name w:val="heading 1"/>
+    <w:basedOn w:val="Normal"/>
+    <w:next w:val="Normal"/>
+    <w:link w:val="Heading1Char"/>
+    <w:uiPriority w:val="9"/>
+    <w:qFormat/>
+    <w:rsid w:val="003F1AA1"/>
+    <w:pPr>
+      <w:keepNext/>
+      <w:keepLines/>
+      <w:spacing w:before="240" w:after="0"/>
+      <w:outlineLvl w:val="0"/>
+    </w:pPr>
+    <w:rPr>
+      <w:rFonts w:asciiTheme="majorHAnsi" w:eastAsiaTheme="majorEastAsia" w:hAnsiTheme="majorHAnsi" w:cstheme="majorBidi"/>
+      <w:color w:val="2F5496" w:themeColor="accent1" w:themeShade="BF"/>
+      <w:sz w:val="32"/>
+      <w:szCs w:val="32"/>
+    </w:rPr>
+  </w:style>
   <w:style w:type="paragraph" w:styleId="Heading2">
     <w:name w:val="heading 2"/>
     <w:basedOn w:val="Normal"/>
@@ -4856,6 +6307,20 @@
       <w:lang w:val="en-US"/>
     </w:rPr>
   </w:style>
+  <w:style w:type="character" w:customStyle="1" w:styleId="Heading1Char">
+    <w:name w:val="Heading 1 Char"/>
+    <w:basedOn w:val="DefaultParagraphFont"/>
+    <w:link w:val="Heading1"/>
+    <w:uiPriority w:val="9"/>
+    <w:rsid w:val="003F1AA1"/>
+    <w:rPr>
+      <w:rFonts w:asciiTheme="majorHAnsi" w:eastAsiaTheme="majorEastAsia" w:hAnsiTheme="majorHAnsi" w:cstheme="majorBidi"/>
+      <w:color w:val="2F5496" w:themeColor="accent1" w:themeShade="BF"/>
+      <w:sz w:val="32"/>
+      <w:szCs w:val="32"/>
+      <w:lang w:val="en-US"/>
+    </w:rPr>
+  </w:style>
 </w:styles>
 </file>
 
@@ -4864,7 +6329,7 @@
   <w:docParts>
     <w:docPart>
       <w:docPartPr>
-        <w:name w:val="EE345C6B89C94DBF89BF7C46E923F676"/>
+        <w:name w:val="4DB24EE2CCD040B3ABA4A0EA7A943B2D"/>
         <w:category>
           <w:name w:val="General"/>
           <w:gallery w:val="placeholder"/>
@@ -4875,12 +6340,12 @@
         <w:behaviors>
           <w:behavior w:val="content"/>
         </w:behaviors>
-        <w:guid w:val="{FACA52F1-111E-45BA-8352-B70BF095B73D}"/>
+        <w:guid w:val="{C7D9B885-AF2C-43FA-930A-A5C44253FB19}"/>
       </w:docPartPr>
       <w:docPartBody>
         <w:p>
           <w:pPr>
-            <w:pStyle w:val="EE345C6B89C94DBF89BF7C46E923F676"/>
+            <w:pStyle w:val="4DB24EE2CCD040B3ABA4A0EA7A943B2D"/>
           </w:pPr>
           <w:r>
             <w:rPr>
@@ -4893,7 +6358,7 @@
     </w:docPart>
     <w:docPart>
       <w:docPartPr>
-        <w:name w:val="C0E409EABDFB43FD8230E36CDC654568"/>
+        <w:name w:val="E4D28F250C8F4CCE8896638530508934"/>
         <w:category>
           <w:name w:val="General"/>
           <w:gallery w:val="placeholder"/>
@@ -4904,12 +6369,12 @@
         <w:behaviors>
           <w:behavior w:val="content"/>
         </w:behaviors>
-        <w:guid w:val="{E1556934-6FB7-4971-9FE0-E20C0CAA058F}"/>
+        <w:guid w:val="{FFE7E3EA-950D-4567-A1CB-A719FA95CF04}"/>
       </w:docPartPr>
       <w:docPartBody>
         <w:p>
           <w:pPr>
-            <w:pStyle w:val="C0E409EABDFB43FD8230E36CDC654568"/>
+            <w:pStyle w:val="E4D28F250C8F4CCE8896638530508934"/>
           </w:pPr>
           <w:r>
             <w:rPr>
@@ -4922,7 +6387,7 @@
     </w:docPart>
     <w:docPart>
       <w:docPartPr>
-        <w:name w:val="1CB2F45158884576ADA5204948C136C8"/>
+        <w:name w:val="85B4C60CFF084D1582313C1DBFD6C71F"/>
         <w:category>
           <w:name w:val="General"/>
           <w:gallery w:val="placeholder"/>
@@ -4933,12 +6398,12 @@
         <w:behaviors>
           <w:behavior w:val="content"/>
         </w:behaviors>
-        <w:guid w:val="{0F7E75B7-9649-4596-B6F3-94439EC6F426}"/>
+        <w:guid w:val="{232924F1-3C8E-4183-9B8F-30ACF6580416}"/>
       </w:docPartPr>
       <w:docPartBody>
         <w:p>
           <w:pPr>
-            <w:pStyle w:val="1CB2F45158884576ADA5204948C136C8"/>
+            <w:pStyle w:val="85B4C60CFF084D1582313C1DBFD6C71F"/>
           </w:pPr>
           <w:r>
             <w:rPr>
@@ -4951,7 +6416,7 @@
     </w:docPart>
     <w:docPart>
       <w:docPartPr>
-        <w:name w:val="9E6FA11D3C894179B2B727A26AB0DAD9"/>
+        <w:name w:val="40E7AAFDD08649D0A8CA6FE7CA757F43"/>
         <w:category>
           <w:name w:val="General"/>
           <w:gallery w:val="placeholder"/>
@@ -4962,12 +6427,12 @@
         <w:behaviors>
           <w:behavior w:val="content"/>
         </w:behaviors>
-        <w:guid w:val="{0A6BC1EB-83ED-4FE6-86C9-7751B5114A46}"/>
+        <w:guid w:val="{648DD94C-21F0-4852-AF11-BB3D5A76CE0C}"/>
       </w:docPartPr>
       <w:docPartBody>
         <w:p>
           <w:pPr>
-            <w:pStyle w:val="9E6FA11D3C894179B2B727A26AB0DAD9"/>
+            <w:pStyle w:val="40E7AAFDD08649D0A8CA6FE7CA757F43"/>
           </w:pPr>
           <w:r>
             <w:rPr>
@@ -4980,7 +6445,7 @@
     </w:docPart>
     <w:docPart>
       <w:docPartPr>
-        <w:name w:val="7FAFC54863DF4CE1A0AA6B6E9EB064E3"/>
+        <w:name w:val="7A6CDA045E9F4551BE6A058B584530B7"/>
         <w:category>
           <w:name w:val="General"/>
           <w:gallery w:val="placeholder"/>
@@ -4991,12 +6456,12 @@
         <w:behaviors>
           <w:behavior w:val="content"/>
         </w:behaviors>
-        <w:guid w:val="{3F6BC5C9-C525-4B01-B645-0B7B00DCC2B1}"/>
+        <w:guid w:val="{D74E86BE-6B96-4781-BA7B-6DAC29C7BC1E}"/>
       </w:docPartPr>
       <w:docPartBody>
         <w:p>
           <w:pPr>
-            <w:pStyle w:val="7FAFC54863DF4CE1A0AA6B6E9EB064E3"/>
+            <w:pStyle w:val="7A6CDA045E9F4551BE6A058B584530B7"/>
           </w:pPr>
           <w:r>
             <w:rPr>
@@ -5009,7 +6474,7 @@
     </w:docPart>
     <w:docPart>
       <w:docPartPr>
-        <w:name w:val="1E770048421A4474A50725030DEA73BD"/>
+        <w:name w:val="57C766C3F7C34A458C99F4F6884739B8"/>
         <w:category>
           <w:name w:val="General"/>
           <w:gallery w:val="placeholder"/>
@@ -5020,12 +6485,12 @@
         <w:behaviors>
           <w:behavior w:val="content"/>
         </w:behaviors>
-        <w:guid w:val="{0269CBE4-6693-41DB-BDAB-C297C3570411}"/>
+        <w:guid w:val="{C337F087-C3B4-4720-94CB-5403D83BA366}"/>
       </w:docPartPr>
       <w:docPartBody>
         <w:p>
           <w:pPr>
-            <w:pStyle w:val="1E770048421A4474A50725030DEA73BD"/>
+            <w:pStyle w:val="57C766C3F7C34A458C99F4F6884739B8"/>
           </w:pPr>
           <w:r>
             <w:rPr>
@@ -5038,7 +6503,7 @@
     </w:docPart>
     <w:docPart>
       <w:docPartPr>
-        <w:name w:val="1FB0050DBE9440FC8650A9F9F9643BC2"/>
+        <w:name w:val="3A8B7E31833B47E489D04AAAE71864D5"/>
         <w:category>
           <w:name w:val="General"/>
           <w:gallery w:val="placeholder"/>
@@ -5049,12 +6514,12 @@
         <w:behaviors>
           <w:behavior w:val="content"/>
         </w:behaviors>
-        <w:guid w:val="{04FBD9FE-FEA3-4EBC-8D53-FAF41E913241}"/>
+        <w:guid w:val="{FD857978-D621-4A5C-8622-CE80F7863A94}"/>
       </w:docPartPr>
       <w:docPartBody>
         <w:p>
           <w:pPr>
-            <w:pStyle w:val="1FB0050DBE9440FC8650A9F9F9643BC2"/>
+            <w:pStyle w:val="3A8B7E31833B47E489D04AAAE71864D5"/>
           </w:pPr>
           <w:r>
             <w:rPr>
@@ -5067,7 +6532,7 @@
     </w:docPart>
     <w:docPart>
       <w:docPartPr>
-        <w:name w:val="E0E1DEEA86F5413E99D871DBEA6D1965"/>
+        <w:name w:val="711BD0CFC8A044428A095E2D4C658114"/>
         <w:category>
           <w:name w:val="General"/>
           <w:gallery w:val="placeholder"/>
@@ -5078,12 +6543,12 @@
         <w:behaviors>
           <w:behavior w:val="content"/>
         </w:behaviors>
-        <w:guid w:val="{D1F74FEB-1EED-4F8B-850C-DB41A2ACA382}"/>
+        <w:guid w:val="{00947514-AA0F-4349-B87B-37ADDC3ADC26}"/>
       </w:docPartPr>
       <w:docPartBody>
         <w:p>
           <w:pPr>
-            <w:pStyle w:val="E0E1DEEA86F5413E99D871DBEA6D1965"/>
+            <w:pStyle w:val="711BD0CFC8A044428A095E2D4C658114"/>
           </w:pPr>
           <w:r>
             <w:rPr>
@@ -5096,7 +6561,7 @@
     </w:docPart>
     <w:docPart>
       <w:docPartPr>
-        <w:name w:val="9DFC340EC9204FE38B82598D97DB15FF"/>
+        <w:name w:val="122E671DFF4A44DDA4DACDD025E3B8B4"/>
         <w:category>
           <w:name w:val="General"/>
           <w:gallery w:val="placeholder"/>
@@ -5107,12 +6572,12 @@
         <w:behaviors>
           <w:behavior w:val="content"/>
         </w:behaviors>
-        <w:guid w:val="{08CAD2A2-C0F7-4C9B-97A5-21D66C1545BF}"/>
+        <w:guid w:val="{E2D8E133-61B5-494C-937E-821895E7D717}"/>
       </w:docPartPr>
       <w:docPartBody>
         <w:p>
           <w:pPr>
-            <w:pStyle w:val="9DFC340EC9204FE38B82598D97DB15FF"/>
+            <w:pStyle w:val="122E671DFF4A44DDA4DACDD025E3B8B4"/>
           </w:pPr>
           <w:r>
             <w:rPr>
@@ -5125,7 +6590,7 @@
     </w:docPart>
     <w:docPart>
       <w:docPartPr>
-        <w:name w:val="E1A15E33BF37448A8F413AA151EC9D30"/>
+        <w:name w:val="AB1603A755D54449AE161B2D12A0D316"/>
         <w:category>
           <w:name w:val="General"/>
           <w:gallery w:val="placeholder"/>
@@ -5136,12 +6601,12 @@
         <w:behaviors>
           <w:behavior w:val="content"/>
         </w:behaviors>
-        <w:guid w:val="{145D01DA-FF44-4046-87DD-EFB2C68A43D0}"/>
+        <w:guid w:val="{399A4FBF-C8CD-4953-8731-56901A24D3D5}"/>
       </w:docPartPr>
       <w:docPartBody>
         <w:p>
           <w:pPr>
-            <w:pStyle w:val="E1A15E33BF37448A8F413AA151EC9D30"/>
+            <w:pStyle w:val="AB1603A755D54449AE161B2D12A0D316"/>
           </w:pPr>
           <w:r>
             <w:rPr>
@@ -5154,7 +6619,7 @@
     </w:docPart>
     <w:docPart>
       <w:docPartPr>
-        <w:name w:val="E75D6E38A9C24C64B496F0E9EC087F48"/>
+        <w:name w:val="254758C027FB4558A1FD1C726334393A"/>
         <w:category>
           <w:name w:val="General"/>
           <w:gallery w:val="placeholder"/>
@@ -5165,12 +6630,41 @@
         <w:behaviors>
           <w:behavior w:val="content"/>
         </w:behaviors>
-        <w:guid w:val="{101B7CA2-61EB-49A7-BA3E-53EDCFC1B660}"/>
+        <w:guid w:val="{FA984C5B-45BF-451C-8DA5-573CE30F75ED}"/>
       </w:docPartPr>
       <w:docPartBody>
         <w:p>
           <w:pPr>
-            <w:pStyle w:val="E75D6E38A9C24C64B496F0E9EC087F48"/>
+            <w:pStyle w:val="254758C027FB4558A1FD1C726334393A"/>
+          </w:pPr>
+          <w:r>
+            <w:rPr>
+              <w:rStyle w:val="PlaceholderText"/>
+            </w:rPr>
+            <w:t>Click or tap here to enter text.</w:t>
+          </w:r>
+        </w:p>
+      </w:docPartBody>
+    </w:docPart>
+    <w:docPart>
+      <w:docPartPr>
+        <w:name w:val="FCBFA5A99450433389675475A027876B"/>
+        <w:category>
+          <w:name w:val="General"/>
+          <w:gallery w:val="placeholder"/>
+        </w:category>
+        <w:types>
+          <w:type w:val="bbPlcHdr"/>
+        </w:types>
+        <w:behaviors>
+          <w:behavior w:val="content"/>
+        </w:behaviors>
+        <w:guid w:val="{91BA086F-3F9D-4D09-BFEC-ED02AE789E9D}"/>
+      </w:docPartPr>
+      <w:docPartBody>
+        <w:p>
+          <w:pPr>
+            <w:pStyle w:val="FCBFA5A99450433389675475A027876B"/>
           </w:pPr>
           <w:r>
             <w:rPr>
@@ -5201,6 +6695,13 @@
     <w:pitch w:val="variable"/>
     <w:sig w:usb0="E0002EFF" w:usb1="C000785B" w:usb2="00000009" w:usb3="00000000" w:csb0="000001FF" w:csb1="00000000"/>
   </w:font>
+  <w:font w:name="Calibri Light">
+    <w:panose1 w:val="020F0302020204030204"/>
+    <w:charset w:val="00"/>
+    <w:family w:val="swiss"/>
+    <w:pitch w:val="variable"/>
+    <w:sig w:usb0="E4002EFF" w:usb1="C000247B" w:usb2="00000009" w:usb3="00000000" w:csb0="000001FF" w:csb1="00000000"/>
+  </w:font>
   <w:font w:name="MyriadPro-Regular">
     <w:altName w:val="Yu Gothic"/>
     <w:panose1 w:val="00000000000000000000"/>
@@ -5209,13 +6710,6 @@
     <w:notTrueType/>
     <w:pitch w:val="default"/>
     <w:sig w:usb0="00000001" w:usb1="08070000" w:usb2="00000010" w:usb3="00000000" w:csb0="00020000" w:csb1="00000000"/>
-  </w:font>
-  <w:font w:name="Calibri Light">
-    <w:panose1 w:val="020F0302020204030204"/>
-    <w:charset w:val="00"/>
-    <w:family w:val="swiss"/>
-    <w:pitch w:val="variable"/>
-    <w:sig w:usb0="E4002EFF" w:usb1="C000247B" w:usb2="00000009" w:usb3="00000000" w:csb0="000001FF" w:csb1="00000000"/>
   </w:font>
 </w:fonts>
 </file>
@@ -5238,6 +6732,8 @@
   <w:rsids>
     <w:rsidRoot w:val="00FE3B38"/>
     <w:rsid w:val="00415D17"/>
+    <w:rsid w:val="005E1759"/>
+    <w:rsid w:val="00646390"/>
     <w:rsid w:val="00FE3B38"/>
   </w:rsids>
   <m:mathPr>
@@ -5692,7 +7188,7 @@
     <w:basedOn w:val="DefaultParagraphFont"/>
     <w:uiPriority w:val="99"/>
     <w:semiHidden/>
-    <w:rsid w:val="00FE3B38"/>
+    <w:rsid w:val="00646390"/>
     <w:rPr>
       <w:color w:val="808080"/>
     </w:rPr>
@@ -5740,6 +7236,54 @@
   <w:style w:type="paragraph" w:customStyle="1" w:styleId="E75D6E38A9C24C64B496F0E9EC087F48">
     <w:name w:val="E75D6E38A9C24C64B496F0E9EC087F48"/>
     <w:rsid w:val="00FE3B38"/>
+  </w:style>
+  <w:style w:type="paragraph" w:customStyle="1" w:styleId="4DB24EE2CCD040B3ABA4A0EA7A943B2D">
+    <w:name w:val="4DB24EE2CCD040B3ABA4A0EA7A943B2D"/>
+    <w:rsid w:val="00646390"/>
+  </w:style>
+  <w:style w:type="paragraph" w:customStyle="1" w:styleId="E4D28F250C8F4CCE8896638530508934">
+    <w:name w:val="E4D28F250C8F4CCE8896638530508934"/>
+    <w:rsid w:val="00646390"/>
+  </w:style>
+  <w:style w:type="paragraph" w:customStyle="1" w:styleId="85B4C60CFF084D1582313C1DBFD6C71F">
+    <w:name w:val="85B4C60CFF084D1582313C1DBFD6C71F"/>
+    <w:rsid w:val="00646390"/>
+  </w:style>
+  <w:style w:type="paragraph" w:customStyle="1" w:styleId="40E7AAFDD08649D0A8CA6FE7CA757F43">
+    <w:name w:val="40E7AAFDD08649D0A8CA6FE7CA757F43"/>
+    <w:rsid w:val="00646390"/>
+  </w:style>
+  <w:style w:type="paragraph" w:customStyle="1" w:styleId="7A6CDA045E9F4551BE6A058B584530B7">
+    <w:name w:val="7A6CDA045E9F4551BE6A058B584530B7"/>
+    <w:rsid w:val="00646390"/>
+  </w:style>
+  <w:style w:type="paragraph" w:customStyle="1" w:styleId="57C766C3F7C34A458C99F4F6884739B8">
+    <w:name w:val="57C766C3F7C34A458C99F4F6884739B8"/>
+    <w:rsid w:val="00646390"/>
+  </w:style>
+  <w:style w:type="paragraph" w:customStyle="1" w:styleId="3A8B7E31833B47E489D04AAAE71864D5">
+    <w:name w:val="3A8B7E31833B47E489D04AAAE71864D5"/>
+    <w:rsid w:val="00646390"/>
+  </w:style>
+  <w:style w:type="paragraph" w:customStyle="1" w:styleId="711BD0CFC8A044428A095E2D4C658114">
+    <w:name w:val="711BD0CFC8A044428A095E2D4C658114"/>
+    <w:rsid w:val="00646390"/>
+  </w:style>
+  <w:style w:type="paragraph" w:customStyle="1" w:styleId="122E671DFF4A44DDA4DACDD025E3B8B4">
+    <w:name w:val="122E671DFF4A44DDA4DACDD025E3B8B4"/>
+    <w:rsid w:val="00646390"/>
+  </w:style>
+  <w:style w:type="paragraph" w:customStyle="1" w:styleId="AB1603A755D54449AE161B2D12A0D316">
+    <w:name w:val="AB1603A755D54449AE161B2D12A0D316"/>
+    <w:rsid w:val="00646390"/>
+  </w:style>
+  <w:style w:type="paragraph" w:customStyle="1" w:styleId="254758C027FB4558A1FD1C726334393A">
+    <w:name w:val="254758C027FB4558A1FD1C726334393A"/>
+    <w:rsid w:val="00646390"/>
+  </w:style>
+  <w:style w:type="paragraph" w:customStyle="1" w:styleId="FCBFA5A99450433389675475A027876B">
+    <w:name w:val="FCBFA5A99450433389675475A027876B"/>
+    <w:rsid w:val="00646390"/>
   </w:style>
 </w:styles>
 </file>

</xml_diff>